<commit_message>
11 de julio 2020
</commit_message>
<xml_diff>
--- a/Otros/otros.docx
+++ b/Otros/otros.docx
@@ -664,8 +664,6 @@
         </w:rPr>
         <w:t xml:space="preserve"> </w:t>
       </w:r>
-      <w:bookmarkStart w:id="0" w:name="_GoBack"/>
-      <w:bookmarkEnd w:id="0"/>
       <w:r>
         <w:rPr>
           <w:rFonts w:ascii="Consolas" w:hAnsi="Consolas" w:cs="Consolas"/>
@@ -895,7 +893,4608 @@
           <w:sz w:val="19"/>
           <w:szCs w:val="19"/>
         </w:rPr>
-        <w:t>Dd</w:t>
+        <w:t>Llenar un combo</w:t>
+      </w:r>
+    </w:p>
+    <w:p>
+      <w:pPr>
+        <w:pStyle w:val="Prrafodelista"/>
+        <w:ind w:left="-491"/>
+      </w:pPr>
+    </w:p>
+    <w:p>
+      <w:pPr>
+        <w:pStyle w:val="Prrafodelista"/>
+        <w:ind w:left="-491"/>
+        <w:rPr>
+          <w:rFonts w:ascii="Consolas" w:hAnsi="Consolas" w:cs="Consolas"/>
+          <w:sz w:val="19"/>
+          <w:szCs w:val="19"/>
+        </w:rPr>
+      </w:pPr>
+      <w:r>
+        <w:rPr>
+          <w:rFonts w:ascii="Consolas" w:hAnsi="Consolas" w:cs="Consolas"/>
+          <w:sz w:val="19"/>
+          <w:szCs w:val="19"/>
+        </w:rPr>
+        <w:t>Primero</w:t>
+      </w:r>
+    </w:p>
+    <w:p>
+      <w:pPr>
+        <w:pStyle w:val="Prrafodelista"/>
+        <w:ind w:left="-491"/>
+        <w:rPr>
+          <w:rFonts w:ascii="Consolas" w:hAnsi="Consolas" w:cs="Consolas"/>
+          <w:sz w:val="19"/>
+          <w:szCs w:val="19"/>
+        </w:rPr>
+      </w:pPr>
+      <w:r>
+        <w:rPr>
+          <w:rFonts w:ascii="Consolas" w:hAnsi="Consolas" w:cs="Consolas"/>
+          <w:color w:val="000000"/>
+          <w:sz w:val="19"/>
+          <w:szCs w:val="19"/>
+        </w:rPr>
+        <w:t xml:space="preserve">  </w:t>
+      </w:r>
+      <w:r>
+        <w:rPr>
+          <w:rFonts w:ascii="Consolas" w:hAnsi="Consolas" w:cs="Consolas"/>
+          <w:color w:val="000000"/>
+          <w:sz w:val="19"/>
+          <w:szCs w:val="19"/>
+        </w:rPr>
+        <w:tab/>
+      </w:r>
+      <w:r>
+        <w:rPr>
+          <w:rFonts w:ascii="Consolas" w:hAnsi="Consolas" w:cs="Consolas"/>
+          <w:color w:val="000000"/>
+          <w:sz w:val="19"/>
+          <w:szCs w:val="19"/>
+        </w:rPr>
+        <w:tab/>
+      </w:r>
+      <w:r>
+        <w:rPr>
+          <w:rFonts w:ascii="Consolas" w:hAnsi="Consolas" w:cs="Consolas"/>
+          <w:color w:val="0000FF"/>
+          <w:sz w:val="19"/>
+          <w:szCs w:val="19"/>
+        </w:rPr>
+        <w:t>public</w:t>
+      </w:r>
+      <w:r>
+        <w:rPr>
+          <w:rFonts w:ascii="Consolas" w:hAnsi="Consolas" w:cs="Consolas"/>
+          <w:color w:val="000000"/>
+          <w:sz w:val="19"/>
+          <w:szCs w:val="19"/>
+        </w:rPr>
+        <w:t xml:space="preserve"> </w:t>
+      </w:r>
+      <w:r>
+        <w:rPr>
+          <w:rFonts w:ascii="Consolas" w:hAnsi="Consolas" w:cs="Consolas"/>
+          <w:color w:val="0000FF"/>
+          <w:sz w:val="19"/>
+          <w:szCs w:val="19"/>
+        </w:rPr>
+        <w:t>interface</w:t>
+      </w:r>
+      <w:r>
+        <w:rPr>
+          <w:rFonts w:ascii="Consolas" w:hAnsi="Consolas" w:cs="Consolas"/>
+          <w:color w:val="000000"/>
+          <w:sz w:val="19"/>
+          <w:szCs w:val="19"/>
+        </w:rPr>
+        <w:t xml:space="preserve"> </w:t>
+      </w:r>
+      <w:r>
+        <w:rPr>
+          <w:rFonts w:ascii="Consolas" w:hAnsi="Consolas" w:cs="Consolas"/>
+          <w:color w:val="2B91AF"/>
+          <w:sz w:val="19"/>
+          <w:szCs w:val="19"/>
+        </w:rPr>
+        <w:t>IComboBoxHelper</w:t>
+      </w:r>
+    </w:p>
+    <w:p>
+      <w:pPr>
+        <w:autoSpaceDE w:val="0"/>
+        <w:autoSpaceDN w:val="0"/>
+        <w:adjustRightInd w:val="0"/>
+        <w:spacing w:after="0" w:line="240" w:lineRule="auto"/>
+        <w:rPr>
+          <w:rFonts w:ascii="Consolas" w:hAnsi="Consolas" w:cs="Consolas"/>
+          <w:color w:val="000000"/>
+          <w:sz w:val="19"/>
+          <w:szCs w:val="19"/>
+        </w:rPr>
+      </w:pPr>
+      <w:r>
+        <w:rPr>
+          <w:rFonts w:ascii="Consolas" w:hAnsi="Consolas" w:cs="Consolas"/>
+          <w:color w:val="000000"/>
+          <w:sz w:val="19"/>
+          <w:szCs w:val="19"/>
+        </w:rPr>
+        <w:t xml:space="preserve">    </w:t>
+      </w:r>
+      <w:r>
+        <w:rPr>
+          <w:rFonts w:ascii="Consolas" w:hAnsi="Consolas" w:cs="Consolas"/>
+          <w:color w:val="000000"/>
+          <w:sz w:val="19"/>
+          <w:szCs w:val="19"/>
+        </w:rPr>
+        <w:tab/>
+      </w:r>
+      <w:r>
+        <w:rPr>
+          <w:rFonts w:ascii="Consolas" w:hAnsi="Consolas" w:cs="Consolas"/>
+          <w:color w:val="000000"/>
+          <w:sz w:val="19"/>
+          <w:szCs w:val="19"/>
+        </w:rPr>
+        <w:t>{</w:t>
+      </w:r>
+    </w:p>
+    <w:p>
+      <w:pPr>
+        <w:autoSpaceDE w:val="0"/>
+        <w:autoSpaceDN w:val="0"/>
+        <w:adjustRightInd w:val="0"/>
+        <w:spacing w:after="0" w:line="240" w:lineRule="auto"/>
+        <w:rPr>
+          <w:rFonts w:ascii="Consolas" w:hAnsi="Consolas" w:cs="Consolas"/>
+          <w:color w:val="000000"/>
+          <w:sz w:val="19"/>
+          <w:szCs w:val="19"/>
+        </w:rPr>
+      </w:pPr>
+      <w:r>
+        <w:rPr>
+          <w:rFonts w:ascii="Consolas" w:hAnsi="Consolas" w:cs="Consolas"/>
+          <w:color w:val="000000"/>
+          <w:sz w:val="19"/>
+          <w:szCs w:val="19"/>
+        </w:rPr>
+        <w:t xml:space="preserve">       </w:t>
+      </w:r>
+      <w:r>
+        <w:rPr>
+          <w:rFonts w:ascii="Consolas" w:hAnsi="Consolas" w:cs="Consolas"/>
+          <w:color w:val="000000"/>
+          <w:sz w:val="19"/>
+          <w:szCs w:val="19"/>
+        </w:rPr>
+        <w:t xml:space="preserve">  </w:t>
+      </w:r>
+      <w:r>
+        <w:rPr>
+          <w:rFonts w:ascii="Consolas" w:hAnsi="Consolas" w:cs="Consolas"/>
+          <w:color w:val="000000"/>
+          <w:sz w:val="19"/>
+          <w:szCs w:val="19"/>
+        </w:rPr>
+        <w:t>IEnumerable&lt;SelectListItem&gt; GetComboEquipos();</w:t>
+      </w:r>
+    </w:p>
+    <w:p>
+      <w:pPr>
+        <w:pStyle w:val="Prrafodelista"/>
+        <w:ind w:left="-491"/>
+        <w:rPr>
+          <w:rFonts w:ascii="Consolas" w:hAnsi="Consolas" w:cs="Consolas"/>
+          <w:color w:val="000000"/>
+          <w:sz w:val="19"/>
+          <w:szCs w:val="19"/>
+        </w:rPr>
+      </w:pPr>
+      <w:r>
+        <w:rPr>
+          <w:rFonts w:ascii="Consolas" w:hAnsi="Consolas" w:cs="Consolas"/>
+          <w:color w:val="000000"/>
+          <w:sz w:val="19"/>
+          <w:szCs w:val="19"/>
+        </w:rPr>
+        <w:t xml:space="preserve">    </w:t>
+      </w:r>
+      <w:r>
+        <w:rPr>
+          <w:rFonts w:ascii="Consolas" w:hAnsi="Consolas" w:cs="Consolas"/>
+          <w:color w:val="000000"/>
+          <w:sz w:val="19"/>
+          <w:szCs w:val="19"/>
+        </w:rPr>
+        <w:tab/>
+      </w:r>
+      <w:r>
+        <w:rPr>
+          <w:rFonts w:ascii="Consolas" w:hAnsi="Consolas" w:cs="Consolas"/>
+          <w:color w:val="000000"/>
+          <w:sz w:val="19"/>
+          <w:szCs w:val="19"/>
+        </w:rPr>
+        <w:tab/>
+      </w:r>
+      <w:r>
+        <w:rPr>
+          <w:rFonts w:ascii="Consolas" w:hAnsi="Consolas" w:cs="Consolas"/>
+          <w:color w:val="000000"/>
+          <w:sz w:val="19"/>
+          <w:szCs w:val="19"/>
+        </w:rPr>
+        <w:t>}</w:t>
+      </w:r>
+    </w:p>
+    <w:p>
+      <w:pPr>
+        <w:pStyle w:val="Prrafodelista"/>
+        <w:ind w:left="-491"/>
+        <w:rPr>
+          <w:rFonts w:ascii="Consolas" w:hAnsi="Consolas" w:cs="Consolas"/>
+          <w:color w:val="000000"/>
+          <w:sz w:val="19"/>
+          <w:szCs w:val="19"/>
+        </w:rPr>
+      </w:pPr>
+    </w:p>
+    <w:p>
+      <w:pPr>
+        <w:pStyle w:val="Prrafodelista"/>
+        <w:ind w:left="-491"/>
+        <w:rPr>
+          <w:rFonts w:ascii="Consolas" w:hAnsi="Consolas" w:cs="Consolas"/>
+          <w:color w:val="000000"/>
+          <w:sz w:val="19"/>
+          <w:szCs w:val="19"/>
+        </w:rPr>
+      </w:pPr>
+      <w:r>
+        <w:rPr>
+          <w:rFonts w:ascii="Consolas" w:hAnsi="Consolas" w:cs="Consolas"/>
+          <w:color w:val="000000"/>
+          <w:sz w:val="19"/>
+          <w:szCs w:val="19"/>
+        </w:rPr>
+        <w:t>Segundo</w:t>
+      </w:r>
+    </w:p>
+    <w:p>
+      <w:pPr>
+        <w:autoSpaceDE w:val="0"/>
+        <w:autoSpaceDN w:val="0"/>
+        <w:adjustRightInd w:val="0"/>
+        <w:spacing w:after="0" w:line="240" w:lineRule="auto"/>
+        <w:rPr>
+          <w:rFonts w:ascii="Consolas" w:hAnsi="Consolas" w:cs="Consolas"/>
+          <w:color w:val="000000"/>
+          <w:sz w:val="19"/>
+          <w:szCs w:val="19"/>
+        </w:rPr>
+      </w:pPr>
+      <w:r>
+        <w:rPr>
+          <w:rFonts w:ascii="Consolas" w:hAnsi="Consolas" w:cs="Consolas"/>
+          <w:color w:val="0000FF"/>
+          <w:sz w:val="19"/>
+          <w:szCs w:val="19"/>
+        </w:rPr>
+        <w:t>using</w:t>
+      </w:r>
+      <w:r>
+        <w:rPr>
+          <w:rFonts w:ascii="Consolas" w:hAnsi="Consolas" w:cs="Consolas"/>
+          <w:color w:val="000000"/>
+          <w:sz w:val="19"/>
+          <w:szCs w:val="19"/>
+        </w:rPr>
+        <w:t xml:space="preserve"> CMEG.Web.Data;</w:t>
+      </w:r>
+    </w:p>
+    <w:p>
+      <w:pPr>
+        <w:autoSpaceDE w:val="0"/>
+        <w:autoSpaceDN w:val="0"/>
+        <w:adjustRightInd w:val="0"/>
+        <w:spacing w:after="0" w:line="240" w:lineRule="auto"/>
+        <w:rPr>
+          <w:rFonts w:ascii="Consolas" w:hAnsi="Consolas" w:cs="Consolas"/>
+          <w:color w:val="000000"/>
+          <w:sz w:val="19"/>
+          <w:szCs w:val="19"/>
+        </w:rPr>
+      </w:pPr>
+      <w:r>
+        <w:rPr>
+          <w:rFonts w:ascii="Consolas" w:hAnsi="Consolas" w:cs="Consolas"/>
+          <w:color w:val="0000FF"/>
+          <w:sz w:val="19"/>
+          <w:szCs w:val="19"/>
+        </w:rPr>
+        <w:t>using</w:t>
+      </w:r>
+      <w:r>
+        <w:rPr>
+          <w:rFonts w:ascii="Consolas" w:hAnsi="Consolas" w:cs="Consolas"/>
+          <w:color w:val="000000"/>
+          <w:sz w:val="19"/>
+          <w:szCs w:val="19"/>
+        </w:rPr>
+        <w:t xml:space="preserve"> Microsoft.AspNetCore.Mvc.Rendering;</w:t>
+      </w:r>
+    </w:p>
+    <w:p>
+      <w:pPr>
+        <w:autoSpaceDE w:val="0"/>
+        <w:autoSpaceDN w:val="0"/>
+        <w:adjustRightInd w:val="0"/>
+        <w:spacing w:after="0" w:line="240" w:lineRule="auto"/>
+        <w:rPr>
+          <w:rFonts w:ascii="Consolas" w:hAnsi="Consolas" w:cs="Consolas"/>
+          <w:color w:val="000000"/>
+          <w:sz w:val="19"/>
+          <w:szCs w:val="19"/>
+        </w:rPr>
+      </w:pPr>
+      <w:r>
+        <w:rPr>
+          <w:rFonts w:ascii="Consolas" w:hAnsi="Consolas" w:cs="Consolas"/>
+          <w:color w:val="0000FF"/>
+          <w:sz w:val="19"/>
+          <w:szCs w:val="19"/>
+        </w:rPr>
+        <w:t>using</w:t>
+      </w:r>
+      <w:r>
+        <w:rPr>
+          <w:rFonts w:ascii="Consolas" w:hAnsi="Consolas" w:cs="Consolas"/>
+          <w:color w:val="000000"/>
+          <w:sz w:val="19"/>
+          <w:szCs w:val="19"/>
+        </w:rPr>
+        <w:t xml:space="preserve"> System;</w:t>
+      </w:r>
+    </w:p>
+    <w:p>
+      <w:pPr>
+        <w:autoSpaceDE w:val="0"/>
+        <w:autoSpaceDN w:val="0"/>
+        <w:adjustRightInd w:val="0"/>
+        <w:spacing w:after="0" w:line="240" w:lineRule="auto"/>
+        <w:rPr>
+          <w:rFonts w:ascii="Consolas" w:hAnsi="Consolas" w:cs="Consolas"/>
+          <w:color w:val="000000"/>
+          <w:sz w:val="19"/>
+          <w:szCs w:val="19"/>
+        </w:rPr>
+      </w:pPr>
+      <w:r>
+        <w:rPr>
+          <w:rFonts w:ascii="Consolas" w:hAnsi="Consolas" w:cs="Consolas"/>
+          <w:color w:val="0000FF"/>
+          <w:sz w:val="19"/>
+          <w:szCs w:val="19"/>
+        </w:rPr>
+        <w:t>using</w:t>
+      </w:r>
+      <w:r>
+        <w:rPr>
+          <w:rFonts w:ascii="Consolas" w:hAnsi="Consolas" w:cs="Consolas"/>
+          <w:color w:val="000000"/>
+          <w:sz w:val="19"/>
+          <w:szCs w:val="19"/>
+        </w:rPr>
+        <w:t xml:space="preserve"> System.Collections.Generic;</w:t>
+      </w:r>
+    </w:p>
+    <w:p>
+      <w:pPr>
+        <w:autoSpaceDE w:val="0"/>
+        <w:autoSpaceDN w:val="0"/>
+        <w:adjustRightInd w:val="0"/>
+        <w:spacing w:after="0" w:line="240" w:lineRule="auto"/>
+        <w:rPr>
+          <w:rFonts w:ascii="Consolas" w:hAnsi="Consolas" w:cs="Consolas"/>
+          <w:color w:val="000000"/>
+          <w:sz w:val="19"/>
+          <w:szCs w:val="19"/>
+        </w:rPr>
+      </w:pPr>
+      <w:r>
+        <w:rPr>
+          <w:rFonts w:ascii="Consolas" w:hAnsi="Consolas" w:cs="Consolas"/>
+          <w:color w:val="0000FF"/>
+          <w:sz w:val="19"/>
+          <w:szCs w:val="19"/>
+        </w:rPr>
+        <w:t>using</w:t>
+      </w:r>
+      <w:r>
+        <w:rPr>
+          <w:rFonts w:ascii="Consolas" w:hAnsi="Consolas" w:cs="Consolas"/>
+          <w:color w:val="000000"/>
+          <w:sz w:val="19"/>
+          <w:szCs w:val="19"/>
+        </w:rPr>
+        <w:t xml:space="preserve"> System.Linq;</w:t>
+      </w:r>
+    </w:p>
+    <w:p>
+      <w:pPr>
+        <w:autoSpaceDE w:val="0"/>
+        <w:autoSpaceDN w:val="0"/>
+        <w:adjustRightInd w:val="0"/>
+        <w:spacing w:after="0" w:line="240" w:lineRule="auto"/>
+        <w:rPr>
+          <w:rFonts w:ascii="Consolas" w:hAnsi="Consolas" w:cs="Consolas"/>
+          <w:color w:val="000000"/>
+          <w:sz w:val="19"/>
+          <w:szCs w:val="19"/>
+        </w:rPr>
+      </w:pPr>
+      <w:r>
+        <w:rPr>
+          <w:rFonts w:ascii="Consolas" w:hAnsi="Consolas" w:cs="Consolas"/>
+          <w:color w:val="0000FF"/>
+          <w:sz w:val="19"/>
+          <w:szCs w:val="19"/>
+        </w:rPr>
+        <w:t>using</w:t>
+      </w:r>
+      <w:r>
+        <w:rPr>
+          <w:rFonts w:ascii="Consolas" w:hAnsi="Consolas" w:cs="Consolas"/>
+          <w:color w:val="000000"/>
+          <w:sz w:val="19"/>
+          <w:szCs w:val="19"/>
+        </w:rPr>
+        <w:t xml:space="preserve"> System.Threading.Tasks;</w:t>
+      </w:r>
+    </w:p>
+    <w:p>
+      <w:pPr>
+        <w:autoSpaceDE w:val="0"/>
+        <w:autoSpaceDN w:val="0"/>
+        <w:adjustRightInd w:val="0"/>
+        <w:spacing w:after="0" w:line="240" w:lineRule="auto"/>
+        <w:rPr>
+          <w:rFonts w:ascii="Consolas" w:hAnsi="Consolas" w:cs="Consolas"/>
+          <w:color w:val="000000"/>
+          <w:sz w:val="19"/>
+          <w:szCs w:val="19"/>
+        </w:rPr>
+      </w:pPr>
+    </w:p>
+    <w:p>
+      <w:pPr>
+        <w:autoSpaceDE w:val="0"/>
+        <w:autoSpaceDN w:val="0"/>
+        <w:adjustRightInd w:val="0"/>
+        <w:spacing w:after="0" w:line="240" w:lineRule="auto"/>
+        <w:rPr>
+          <w:rFonts w:ascii="Consolas" w:hAnsi="Consolas" w:cs="Consolas"/>
+          <w:color w:val="000000"/>
+          <w:sz w:val="19"/>
+          <w:szCs w:val="19"/>
+        </w:rPr>
+      </w:pPr>
+      <w:r>
+        <w:rPr>
+          <w:rFonts w:ascii="Consolas" w:hAnsi="Consolas" w:cs="Consolas"/>
+          <w:color w:val="0000FF"/>
+          <w:sz w:val="19"/>
+          <w:szCs w:val="19"/>
+        </w:rPr>
+        <w:t>namespace</w:t>
+      </w:r>
+      <w:r>
+        <w:rPr>
+          <w:rFonts w:ascii="Consolas" w:hAnsi="Consolas" w:cs="Consolas"/>
+          <w:color w:val="000000"/>
+          <w:sz w:val="19"/>
+          <w:szCs w:val="19"/>
+        </w:rPr>
+        <w:t xml:space="preserve"> CMEG.Web.Helpers</w:t>
+      </w:r>
+    </w:p>
+    <w:p>
+      <w:pPr>
+        <w:autoSpaceDE w:val="0"/>
+        <w:autoSpaceDN w:val="0"/>
+        <w:adjustRightInd w:val="0"/>
+        <w:spacing w:after="0" w:line="240" w:lineRule="auto"/>
+        <w:rPr>
+          <w:rFonts w:ascii="Consolas" w:hAnsi="Consolas" w:cs="Consolas"/>
+          <w:color w:val="000000"/>
+          <w:sz w:val="19"/>
+          <w:szCs w:val="19"/>
+        </w:rPr>
+      </w:pPr>
+      <w:r>
+        <w:rPr>
+          <w:rFonts w:ascii="Consolas" w:hAnsi="Consolas" w:cs="Consolas"/>
+          <w:color w:val="000000"/>
+          <w:sz w:val="19"/>
+          <w:szCs w:val="19"/>
+        </w:rPr>
+        <w:t>{</w:t>
+      </w:r>
+    </w:p>
+    <w:p>
+      <w:pPr>
+        <w:autoSpaceDE w:val="0"/>
+        <w:autoSpaceDN w:val="0"/>
+        <w:adjustRightInd w:val="0"/>
+        <w:spacing w:after="0" w:line="240" w:lineRule="auto"/>
+        <w:rPr>
+          <w:rFonts w:ascii="Consolas" w:hAnsi="Consolas" w:cs="Consolas"/>
+          <w:color w:val="000000"/>
+          <w:sz w:val="19"/>
+          <w:szCs w:val="19"/>
+        </w:rPr>
+      </w:pPr>
+      <w:r>
+        <w:rPr>
+          <w:rFonts w:ascii="Consolas" w:hAnsi="Consolas" w:cs="Consolas"/>
+          <w:color w:val="000000"/>
+          <w:sz w:val="19"/>
+          <w:szCs w:val="19"/>
+        </w:rPr>
+        <w:t xml:space="preserve">    </w:t>
+      </w:r>
+      <w:r>
+        <w:rPr>
+          <w:rFonts w:ascii="Consolas" w:hAnsi="Consolas" w:cs="Consolas"/>
+          <w:color w:val="0000FF"/>
+          <w:sz w:val="19"/>
+          <w:szCs w:val="19"/>
+        </w:rPr>
+        <w:t>public</w:t>
+      </w:r>
+      <w:r>
+        <w:rPr>
+          <w:rFonts w:ascii="Consolas" w:hAnsi="Consolas" w:cs="Consolas"/>
+          <w:color w:val="000000"/>
+          <w:sz w:val="19"/>
+          <w:szCs w:val="19"/>
+        </w:rPr>
+        <w:t xml:space="preserve"> </w:t>
+      </w:r>
+      <w:r>
+        <w:rPr>
+          <w:rFonts w:ascii="Consolas" w:hAnsi="Consolas" w:cs="Consolas"/>
+          <w:color w:val="0000FF"/>
+          <w:sz w:val="19"/>
+          <w:szCs w:val="19"/>
+        </w:rPr>
+        <w:t>class</w:t>
+      </w:r>
+      <w:r>
+        <w:rPr>
+          <w:rFonts w:ascii="Consolas" w:hAnsi="Consolas" w:cs="Consolas"/>
+          <w:color w:val="000000"/>
+          <w:sz w:val="19"/>
+          <w:szCs w:val="19"/>
+        </w:rPr>
+        <w:t xml:space="preserve"> </w:t>
+      </w:r>
+      <w:r>
+        <w:rPr>
+          <w:rFonts w:ascii="Consolas" w:hAnsi="Consolas" w:cs="Consolas"/>
+          <w:color w:val="2B91AF"/>
+          <w:sz w:val="19"/>
+          <w:szCs w:val="19"/>
+        </w:rPr>
+        <w:t>ConboBoxHelper</w:t>
+      </w:r>
+      <w:r>
+        <w:rPr>
+          <w:rFonts w:ascii="Consolas" w:hAnsi="Consolas" w:cs="Consolas"/>
+          <w:color w:val="000000"/>
+          <w:sz w:val="19"/>
+          <w:szCs w:val="19"/>
+        </w:rPr>
+        <w:t xml:space="preserve"> : IComboBoxHelper</w:t>
+      </w:r>
+    </w:p>
+    <w:p>
+      <w:pPr>
+        <w:autoSpaceDE w:val="0"/>
+        <w:autoSpaceDN w:val="0"/>
+        <w:adjustRightInd w:val="0"/>
+        <w:spacing w:after="0" w:line="240" w:lineRule="auto"/>
+        <w:rPr>
+          <w:rFonts w:ascii="Consolas" w:hAnsi="Consolas" w:cs="Consolas"/>
+          <w:color w:val="000000"/>
+          <w:sz w:val="19"/>
+          <w:szCs w:val="19"/>
+        </w:rPr>
+      </w:pPr>
+      <w:r>
+        <w:rPr>
+          <w:rFonts w:ascii="Consolas" w:hAnsi="Consolas" w:cs="Consolas"/>
+          <w:color w:val="000000"/>
+          <w:sz w:val="19"/>
+          <w:szCs w:val="19"/>
+        </w:rPr>
+        <w:t xml:space="preserve">    {</w:t>
+      </w:r>
+    </w:p>
+    <w:p>
+      <w:pPr>
+        <w:autoSpaceDE w:val="0"/>
+        <w:autoSpaceDN w:val="0"/>
+        <w:adjustRightInd w:val="0"/>
+        <w:spacing w:after="0" w:line="240" w:lineRule="auto"/>
+        <w:rPr>
+          <w:rFonts w:ascii="Consolas" w:hAnsi="Consolas" w:cs="Consolas"/>
+          <w:color w:val="000000"/>
+          <w:sz w:val="19"/>
+          <w:szCs w:val="19"/>
+        </w:rPr>
+      </w:pPr>
+      <w:r>
+        <w:rPr>
+          <w:rFonts w:ascii="Consolas" w:hAnsi="Consolas" w:cs="Consolas"/>
+          <w:color w:val="000000"/>
+          <w:sz w:val="19"/>
+          <w:szCs w:val="19"/>
+        </w:rPr>
+        <w:t xml:space="preserve">        </w:t>
+      </w:r>
+      <w:r>
+        <w:rPr>
+          <w:rFonts w:ascii="Consolas" w:hAnsi="Consolas" w:cs="Consolas"/>
+          <w:color w:val="0000FF"/>
+          <w:sz w:val="19"/>
+          <w:szCs w:val="19"/>
+        </w:rPr>
+        <w:t>private</w:t>
+      </w:r>
+      <w:r>
+        <w:rPr>
+          <w:rFonts w:ascii="Consolas" w:hAnsi="Consolas" w:cs="Consolas"/>
+          <w:color w:val="000000"/>
+          <w:sz w:val="19"/>
+          <w:szCs w:val="19"/>
+        </w:rPr>
+        <w:t xml:space="preserve"> </w:t>
+      </w:r>
+      <w:r>
+        <w:rPr>
+          <w:rFonts w:ascii="Consolas" w:hAnsi="Consolas" w:cs="Consolas"/>
+          <w:color w:val="0000FF"/>
+          <w:sz w:val="19"/>
+          <w:szCs w:val="19"/>
+        </w:rPr>
+        <w:t>readonly</w:t>
+      </w:r>
+      <w:r>
+        <w:rPr>
+          <w:rFonts w:ascii="Consolas" w:hAnsi="Consolas" w:cs="Consolas"/>
+          <w:color w:val="000000"/>
+          <w:sz w:val="19"/>
+          <w:szCs w:val="19"/>
+        </w:rPr>
+        <w:t xml:space="preserve"> DataContext _context;</w:t>
+      </w:r>
+    </w:p>
+    <w:p>
+      <w:pPr>
+        <w:autoSpaceDE w:val="0"/>
+        <w:autoSpaceDN w:val="0"/>
+        <w:adjustRightInd w:val="0"/>
+        <w:spacing w:after="0" w:line="240" w:lineRule="auto"/>
+        <w:rPr>
+          <w:rFonts w:ascii="Consolas" w:hAnsi="Consolas" w:cs="Consolas"/>
+          <w:color w:val="000000"/>
+          <w:sz w:val="19"/>
+          <w:szCs w:val="19"/>
+        </w:rPr>
+      </w:pPr>
+    </w:p>
+    <w:p>
+      <w:pPr>
+        <w:autoSpaceDE w:val="0"/>
+        <w:autoSpaceDN w:val="0"/>
+        <w:adjustRightInd w:val="0"/>
+        <w:spacing w:after="0" w:line="240" w:lineRule="auto"/>
+        <w:rPr>
+          <w:rFonts w:ascii="Consolas" w:hAnsi="Consolas" w:cs="Consolas"/>
+          <w:color w:val="000000"/>
+          <w:sz w:val="19"/>
+          <w:szCs w:val="19"/>
+        </w:rPr>
+      </w:pPr>
+      <w:r>
+        <w:rPr>
+          <w:rFonts w:ascii="Consolas" w:hAnsi="Consolas" w:cs="Consolas"/>
+          <w:color w:val="000000"/>
+          <w:sz w:val="19"/>
+          <w:szCs w:val="19"/>
+        </w:rPr>
+        <w:t xml:space="preserve">        </w:t>
+      </w:r>
+      <w:r>
+        <w:rPr>
+          <w:rFonts w:ascii="Consolas" w:hAnsi="Consolas" w:cs="Consolas"/>
+          <w:color w:val="0000FF"/>
+          <w:sz w:val="19"/>
+          <w:szCs w:val="19"/>
+        </w:rPr>
+        <w:t>public</w:t>
+      </w:r>
+      <w:r>
+        <w:rPr>
+          <w:rFonts w:ascii="Consolas" w:hAnsi="Consolas" w:cs="Consolas"/>
+          <w:color w:val="000000"/>
+          <w:sz w:val="19"/>
+          <w:szCs w:val="19"/>
+        </w:rPr>
+        <w:t xml:space="preserve"> </w:t>
+      </w:r>
+      <w:r>
+        <w:rPr>
+          <w:rFonts w:ascii="Consolas" w:hAnsi="Consolas" w:cs="Consolas"/>
+          <w:color w:val="2B91AF"/>
+          <w:sz w:val="19"/>
+          <w:szCs w:val="19"/>
+        </w:rPr>
+        <w:t>ConboBoxHelper</w:t>
+      </w:r>
+      <w:r>
+        <w:rPr>
+          <w:rFonts w:ascii="Consolas" w:hAnsi="Consolas" w:cs="Consolas"/>
+          <w:color w:val="000000"/>
+          <w:sz w:val="19"/>
+          <w:szCs w:val="19"/>
+        </w:rPr>
+        <w:t>(DataContext context)</w:t>
+      </w:r>
+    </w:p>
+    <w:p>
+      <w:pPr>
+        <w:autoSpaceDE w:val="0"/>
+        <w:autoSpaceDN w:val="0"/>
+        <w:adjustRightInd w:val="0"/>
+        <w:spacing w:after="0" w:line="240" w:lineRule="auto"/>
+        <w:rPr>
+          <w:rFonts w:ascii="Consolas" w:hAnsi="Consolas" w:cs="Consolas"/>
+          <w:color w:val="000000"/>
+          <w:sz w:val="19"/>
+          <w:szCs w:val="19"/>
+        </w:rPr>
+      </w:pPr>
+      <w:r>
+        <w:rPr>
+          <w:rFonts w:ascii="Consolas" w:hAnsi="Consolas" w:cs="Consolas"/>
+          <w:color w:val="000000"/>
+          <w:sz w:val="19"/>
+          <w:szCs w:val="19"/>
+        </w:rPr>
+        <w:t xml:space="preserve">        {</w:t>
+      </w:r>
+    </w:p>
+    <w:p>
+      <w:pPr>
+        <w:autoSpaceDE w:val="0"/>
+        <w:autoSpaceDN w:val="0"/>
+        <w:adjustRightInd w:val="0"/>
+        <w:spacing w:after="0" w:line="240" w:lineRule="auto"/>
+        <w:rPr>
+          <w:rFonts w:ascii="Consolas" w:hAnsi="Consolas" w:cs="Consolas"/>
+          <w:color w:val="000000"/>
+          <w:sz w:val="19"/>
+          <w:szCs w:val="19"/>
+        </w:rPr>
+      </w:pPr>
+      <w:r>
+        <w:rPr>
+          <w:rFonts w:ascii="Consolas" w:hAnsi="Consolas" w:cs="Consolas"/>
+          <w:color w:val="000000"/>
+          <w:sz w:val="19"/>
+          <w:szCs w:val="19"/>
+        </w:rPr>
+        <w:t xml:space="preserve">            _context = context;</w:t>
+      </w:r>
+    </w:p>
+    <w:p>
+      <w:pPr>
+        <w:autoSpaceDE w:val="0"/>
+        <w:autoSpaceDN w:val="0"/>
+        <w:adjustRightInd w:val="0"/>
+        <w:spacing w:after="0" w:line="240" w:lineRule="auto"/>
+        <w:rPr>
+          <w:rFonts w:ascii="Consolas" w:hAnsi="Consolas" w:cs="Consolas"/>
+          <w:color w:val="000000"/>
+          <w:sz w:val="19"/>
+          <w:szCs w:val="19"/>
+        </w:rPr>
+      </w:pPr>
+      <w:r>
+        <w:rPr>
+          <w:rFonts w:ascii="Consolas" w:hAnsi="Consolas" w:cs="Consolas"/>
+          <w:color w:val="000000"/>
+          <w:sz w:val="19"/>
+          <w:szCs w:val="19"/>
+        </w:rPr>
+        <w:t xml:space="preserve">        }</w:t>
+      </w:r>
+    </w:p>
+    <w:p>
+      <w:pPr>
+        <w:autoSpaceDE w:val="0"/>
+        <w:autoSpaceDN w:val="0"/>
+        <w:adjustRightInd w:val="0"/>
+        <w:spacing w:after="0" w:line="240" w:lineRule="auto"/>
+        <w:rPr>
+          <w:rFonts w:ascii="Consolas" w:hAnsi="Consolas" w:cs="Consolas"/>
+          <w:color w:val="000000"/>
+          <w:sz w:val="19"/>
+          <w:szCs w:val="19"/>
+        </w:rPr>
+      </w:pPr>
+      <w:r>
+        <w:rPr>
+          <w:rFonts w:ascii="Consolas" w:hAnsi="Consolas" w:cs="Consolas"/>
+          <w:color w:val="000000"/>
+          <w:sz w:val="19"/>
+          <w:szCs w:val="19"/>
+        </w:rPr>
+        <w:lastRenderedPageBreak/>
+        <w:t xml:space="preserve">        </w:t>
+      </w:r>
+      <w:r>
+        <w:rPr>
+          <w:rFonts w:ascii="Consolas" w:hAnsi="Consolas" w:cs="Consolas"/>
+          <w:color w:val="0000FF"/>
+          <w:sz w:val="19"/>
+          <w:szCs w:val="19"/>
+        </w:rPr>
+        <w:t>public</w:t>
+      </w:r>
+      <w:r>
+        <w:rPr>
+          <w:rFonts w:ascii="Consolas" w:hAnsi="Consolas" w:cs="Consolas"/>
+          <w:color w:val="000000"/>
+          <w:sz w:val="19"/>
+          <w:szCs w:val="19"/>
+        </w:rPr>
+        <w:t xml:space="preserve"> IEnumerable&lt;SelectListItem&gt; GetComboEquipos()</w:t>
+      </w:r>
+    </w:p>
+    <w:p>
+      <w:pPr>
+        <w:autoSpaceDE w:val="0"/>
+        <w:autoSpaceDN w:val="0"/>
+        <w:adjustRightInd w:val="0"/>
+        <w:spacing w:after="0" w:line="240" w:lineRule="auto"/>
+        <w:rPr>
+          <w:rFonts w:ascii="Consolas" w:hAnsi="Consolas" w:cs="Consolas"/>
+          <w:color w:val="000000"/>
+          <w:sz w:val="19"/>
+          <w:szCs w:val="19"/>
+        </w:rPr>
+      </w:pPr>
+      <w:r>
+        <w:rPr>
+          <w:rFonts w:ascii="Consolas" w:hAnsi="Consolas" w:cs="Consolas"/>
+          <w:color w:val="000000"/>
+          <w:sz w:val="19"/>
+          <w:szCs w:val="19"/>
+        </w:rPr>
+        <w:t xml:space="preserve">        {</w:t>
+      </w:r>
+    </w:p>
+    <w:p>
+      <w:pPr>
+        <w:autoSpaceDE w:val="0"/>
+        <w:autoSpaceDN w:val="0"/>
+        <w:adjustRightInd w:val="0"/>
+        <w:spacing w:after="0" w:line="240" w:lineRule="auto"/>
+        <w:rPr>
+          <w:rFonts w:ascii="Consolas" w:hAnsi="Consolas" w:cs="Consolas"/>
+          <w:color w:val="000000"/>
+          <w:sz w:val="19"/>
+          <w:szCs w:val="19"/>
+        </w:rPr>
+      </w:pPr>
+      <w:r>
+        <w:rPr>
+          <w:rFonts w:ascii="Consolas" w:hAnsi="Consolas" w:cs="Consolas"/>
+          <w:color w:val="000000"/>
+          <w:sz w:val="19"/>
+          <w:szCs w:val="19"/>
+        </w:rPr>
+        <w:t xml:space="preserve">            List&lt;SelectListItem&gt; list = _context.Equipos.Select(e =&gt; </w:t>
+      </w:r>
+      <w:r>
+        <w:rPr>
+          <w:rFonts w:ascii="Consolas" w:hAnsi="Consolas" w:cs="Consolas"/>
+          <w:color w:val="0000FF"/>
+          <w:sz w:val="19"/>
+          <w:szCs w:val="19"/>
+        </w:rPr>
+        <w:t>new</w:t>
+      </w:r>
+      <w:r>
+        <w:rPr>
+          <w:rFonts w:ascii="Consolas" w:hAnsi="Consolas" w:cs="Consolas"/>
+          <w:color w:val="000000"/>
+          <w:sz w:val="19"/>
+          <w:szCs w:val="19"/>
+        </w:rPr>
+        <w:t xml:space="preserve"> SelectListItem</w:t>
+      </w:r>
+    </w:p>
+    <w:p>
+      <w:pPr>
+        <w:autoSpaceDE w:val="0"/>
+        <w:autoSpaceDN w:val="0"/>
+        <w:adjustRightInd w:val="0"/>
+        <w:spacing w:after="0" w:line="240" w:lineRule="auto"/>
+        <w:rPr>
+          <w:rFonts w:ascii="Consolas" w:hAnsi="Consolas" w:cs="Consolas"/>
+          <w:color w:val="000000"/>
+          <w:sz w:val="19"/>
+          <w:szCs w:val="19"/>
+        </w:rPr>
+      </w:pPr>
+      <w:r>
+        <w:rPr>
+          <w:rFonts w:ascii="Consolas" w:hAnsi="Consolas" w:cs="Consolas"/>
+          <w:color w:val="000000"/>
+          <w:sz w:val="19"/>
+          <w:szCs w:val="19"/>
+        </w:rPr>
+        <w:t xml:space="preserve">            {</w:t>
+      </w:r>
+    </w:p>
+    <w:p>
+      <w:pPr>
+        <w:autoSpaceDE w:val="0"/>
+        <w:autoSpaceDN w:val="0"/>
+        <w:adjustRightInd w:val="0"/>
+        <w:spacing w:after="0" w:line="240" w:lineRule="auto"/>
+        <w:rPr>
+          <w:rFonts w:ascii="Consolas" w:hAnsi="Consolas" w:cs="Consolas"/>
+          <w:color w:val="000000"/>
+          <w:sz w:val="19"/>
+          <w:szCs w:val="19"/>
+        </w:rPr>
+      </w:pPr>
+      <w:r>
+        <w:rPr>
+          <w:rFonts w:ascii="Consolas" w:hAnsi="Consolas" w:cs="Consolas"/>
+          <w:color w:val="000000"/>
+          <w:sz w:val="19"/>
+          <w:szCs w:val="19"/>
+        </w:rPr>
+        <w:t xml:space="preserve">                Text = e.Nombre,</w:t>
+      </w:r>
+    </w:p>
+    <w:p>
+      <w:pPr>
+        <w:autoSpaceDE w:val="0"/>
+        <w:autoSpaceDN w:val="0"/>
+        <w:adjustRightInd w:val="0"/>
+        <w:spacing w:after="0" w:line="240" w:lineRule="auto"/>
+        <w:rPr>
+          <w:rFonts w:ascii="Consolas" w:hAnsi="Consolas" w:cs="Consolas"/>
+          <w:color w:val="000000"/>
+          <w:sz w:val="19"/>
+          <w:szCs w:val="19"/>
+        </w:rPr>
+      </w:pPr>
+      <w:r>
+        <w:rPr>
+          <w:rFonts w:ascii="Consolas" w:hAnsi="Consolas" w:cs="Consolas"/>
+          <w:color w:val="000000"/>
+          <w:sz w:val="19"/>
+          <w:szCs w:val="19"/>
+        </w:rPr>
+        <w:t xml:space="preserve">                Value = </w:t>
+      </w:r>
+      <w:r>
+        <w:rPr>
+          <w:rFonts w:ascii="Consolas" w:hAnsi="Consolas" w:cs="Consolas"/>
+          <w:color w:val="A31515"/>
+          <w:sz w:val="19"/>
+          <w:szCs w:val="19"/>
+        </w:rPr>
+        <w:t>$"</w:t>
+      </w:r>
+      <w:r>
+        <w:rPr>
+          <w:rFonts w:ascii="Consolas" w:hAnsi="Consolas" w:cs="Consolas"/>
+          <w:color w:val="000000"/>
+          <w:sz w:val="19"/>
+          <w:szCs w:val="19"/>
+        </w:rPr>
+        <w:t>{e.Id}</w:t>
+      </w:r>
+      <w:r>
+        <w:rPr>
+          <w:rFonts w:ascii="Consolas" w:hAnsi="Consolas" w:cs="Consolas"/>
+          <w:color w:val="A31515"/>
+          <w:sz w:val="19"/>
+          <w:szCs w:val="19"/>
+        </w:rPr>
+        <w:t>"</w:t>
+      </w:r>
+    </w:p>
+    <w:p>
+      <w:pPr>
+        <w:autoSpaceDE w:val="0"/>
+        <w:autoSpaceDN w:val="0"/>
+        <w:adjustRightInd w:val="0"/>
+        <w:spacing w:after="0" w:line="240" w:lineRule="auto"/>
+        <w:rPr>
+          <w:rFonts w:ascii="Consolas" w:hAnsi="Consolas" w:cs="Consolas"/>
+          <w:color w:val="000000"/>
+          <w:sz w:val="19"/>
+          <w:szCs w:val="19"/>
+        </w:rPr>
+      </w:pPr>
+      <w:r>
+        <w:rPr>
+          <w:rFonts w:ascii="Consolas" w:hAnsi="Consolas" w:cs="Consolas"/>
+          <w:color w:val="000000"/>
+          <w:sz w:val="19"/>
+          <w:szCs w:val="19"/>
+        </w:rPr>
+        <w:t xml:space="preserve">            })</w:t>
+      </w:r>
+    </w:p>
+    <w:p>
+      <w:pPr>
+        <w:autoSpaceDE w:val="0"/>
+        <w:autoSpaceDN w:val="0"/>
+        <w:adjustRightInd w:val="0"/>
+        <w:spacing w:after="0" w:line="240" w:lineRule="auto"/>
+        <w:rPr>
+          <w:rFonts w:ascii="Consolas" w:hAnsi="Consolas" w:cs="Consolas"/>
+          <w:color w:val="000000"/>
+          <w:sz w:val="19"/>
+          <w:szCs w:val="19"/>
+        </w:rPr>
+      </w:pPr>
+      <w:r>
+        <w:rPr>
+          <w:rFonts w:ascii="Consolas" w:hAnsi="Consolas" w:cs="Consolas"/>
+          <w:color w:val="000000"/>
+          <w:sz w:val="19"/>
+          <w:szCs w:val="19"/>
+        </w:rPr>
+        <w:t xml:space="preserve">                .OrderBy(e =&gt; e.Text)</w:t>
+      </w:r>
+    </w:p>
+    <w:p>
+      <w:pPr>
+        <w:autoSpaceDE w:val="0"/>
+        <w:autoSpaceDN w:val="0"/>
+        <w:adjustRightInd w:val="0"/>
+        <w:spacing w:after="0" w:line="240" w:lineRule="auto"/>
+        <w:rPr>
+          <w:rFonts w:ascii="Consolas" w:hAnsi="Consolas" w:cs="Consolas"/>
+          <w:color w:val="000000"/>
+          <w:sz w:val="19"/>
+          <w:szCs w:val="19"/>
+        </w:rPr>
+      </w:pPr>
+      <w:r>
+        <w:rPr>
+          <w:rFonts w:ascii="Consolas" w:hAnsi="Consolas" w:cs="Consolas"/>
+          <w:color w:val="000000"/>
+          <w:sz w:val="19"/>
+          <w:szCs w:val="19"/>
+        </w:rPr>
+        <w:t xml:space="preserve">                .ToList();</w:t>
+      </w:r>
+    </w:p>
+    <w:p>
+      <w:pPr>
+        <w:autoSpaceDE w:val="0"/>
+        <w:autoSpaceDN w:val="0"/>
+        <w:adjustRightInd w:val="0"/>
+        <w:spacing w:after="0" w:line="240" w:lineRule="auto"/>
+        <w:rPr>
+          <w:rFonts w:ascii="Consolas" w:hAnsi="Consolas" w:cs="Consolas"/>
+          <w:color w:val="000000"/>
+          <w:sz w:val="19"/>
+          <w:szCs w:val="19"/>
+        </w:rPr>
+      </w:pPr>
+    </w:p>
+    <w:p>
+      <w:pPr>
+        <w:autoSpaceDE w:val="0"/>
+        <w:autoSpaceDN w:val="0"/>
+        <w:adjustRightInd w:val="0"/>
+        <w:spacing w:after="0" w:line="240" w:lineRule="auto"/>
+        <w:rPr>
+          <w:rFonts w:ascii="Consolas" w:hAnsi="Consolas" w:cs="Consolas"/>
+          <w:color w:val="000000"/>
+          <w:sz w:val="19"/>
+          <w:szCs w:val="19"/>
+        </w:rPr>
+      </w:pPr>
+      <w:r>
+        <w:rPr>
+          <w:rFonts w:ascii="Consolas" w:hAnsi="Consolas" w:cs="Consolas"/>
+          <w:color w:val="000000"/>
+          <w:sz w:val="19"/>
+          <w:szCs w:val="19"/>
+        </w:rPr>
+        <w:t xml:space="preserve">            </w:t>
+      </w:r>
+      <w:r>
+        <w:rPr>
+          <w:rFonts w:ascii="Consolas" w:hAnsi="Consolas" w:cs="Consolas"/>
+          <w:color w:val="0000FF"/>
+          <w:sz w:val="19"/>
+          <w:szCs w:val="19"/>
+        </w:rPr>
+        <w:t>return</w:t>
+      </w:r>
+      <w:r>
+        <w:rPr>
+          <w:rFonts w:ascii="Consolas" w:hAnsi="Consolas" w:cs="Consolas"/>
+          <w:color w:val="000000"/>
+          <w:sz w:val="19"/>
+          <w:szCs w:val="19"/>
+        </w:rPr>
+        <w:t xml:space="preserve"> list;</w:t>
+      </w:r>
+    </w:p>
+    <w:p>
+      <w:pPr>
+        <w:autoSpaceDE w:val="0"/>
+        <w:autoSpaceDN w:val="0"/>
+        <w:adjustRightInd w:val="0"/>
+        <w:spacing w:after="0" w:line="240" w:lineRule="auto"/>
+        <w:rPr>
+          <w:rFonts w:ascii="Consolas" w:hAnsi="Consolas" w:cs="Consolas"/>
+          <w:color w:val="000000"/>
+          <w:sz w:val="19"/>
+          <w:szCs w:val="19"/>
+        </w:rPr>
+      </w:pPr>
+      <w:r>
+        <w:rPr>
+          <w:rFonts w:ascii="Consolas" w:hAnsi="Consolas" w:cs="Consolas"/>
+          <w:color w:val="000000"/>
+          <w:sz w:val="19"/>
+          <w:szCs w:val="19"/>
+        </w:rPr>
+        <w:t xml:space="preserve">        }</w:t>
+      </w:r>
+    </w:p>
+    <w:p>
+      <w:pPr>
+        <w:autoSpaceDE w:val="0"/>
+        <w:autoSpaceDN w:val="0"/>
+        <w:adjustRightInd w:val="0"/>
+        <w:spacing w:after="0" w:line="240" w:lineRule="auto"/>
+        <w:rPr>
+          <w:rFonts w:ascii="Consolas" w:hAnsi="Consolas" w:cs="Consolas"/>
+          <w:color w:val="000000"/>
+          <w:sz w:val="19"/>
+          <w:szCs w:val="19"/>
+        </w:rPr>
+      </w:pPr>
+      <w:r>
+        <w:rPr>
+          <w:rFonts w:ascii="Consolas" w:hAnsi="Consolas" w:cs="Consolas"/>
+          <w:color w:val="000000"/>
+          <w:sz w:val="19"/>
+          <w:szCs w:val="19"/>
+        </w:rPr>
+        <w:t xml:space="preserve">    }</w:t>
+      </w:r>
+    </w:p>
+    <w:p>
+      <w:pPr>
+        <w:pStyle w:val="Prrafodelista"/>
+        <w:ind w:left="-491"/>
+        <w:rPr>
+          <w:rFonts w:ascii="Consolas" w:hAnsi="Consolas" w:cs="Consolas"/>
+          <w:color w:val="000000"/>
+          <w:sz w:val="19"/>
+          <w:szCs w:val="19"/>
+        </w:rPr>
+      </w:pPr>
+      <w:r>
+        <w:rPr>
+          <w:rFonts w:ascii="Consolas" w:hAnsi="Consolas" w:cs="Consolas"/>
+          <w:color w:val="000000"/>
+          <w:sz w:val="19"/>
+          <w:szCs w:val="19"/>
+        </w:rPr>
+        <w:t>}</w:t>
+      </w:r>
+    </w:p>
+    <w:p>
+      <w:pPr>
+        <w:pStyle w:val="Prrafodelista"/>
+        <w:ind w:left="-491"/>
+      </w:pPr>
+    </w:p>
+    <w:p>
+      <w:pPr>
+        <w:pStyle w:val="Prrafodelista"/>
+        <w:ind w:left="-491"/>
+      </w:pPr>
+      <w:r>
+        <w:t>Tercero</w:t>
+      </w:r>
+    </w:p>
+    <w:p>
+      <w:pPr>
+        <w:pStyle w:val="Prrafodelista"/>
+        <w:ind w:left="-491"/>
+        <w:rPr>
+          <w:rFonts w:ascii="Consolas" w:hAnsi="Consolas" w:cs="Consolas"/>
+          <w:color w:val="2B91AF"/>
+          <w:sz w:val="19"/>
+          <w:szCs w:val="19"/>
+        </w:rPr>
+      </w:pPr>
+      <w:r>
+        <w:rPr>
+          <w:rFonts w:ascii="Consolas" w:hAnsi="Consolas" w:cs="Consolas"/>
+          <w:color w:val="0000FF"/>
+          <w:sz w:val="19"/>
+          <w:szCs w:val="19"/>
+        </w:rPr>
+        <w:t>public</w:t>
+      </w:r>
+      <w:r>
+        <w:rPr>
+          <w:rFonts w:ascii="Consolas" w:hAnsi="Consolas" w:cs="Consolas"/>
+          <w:color w:val="000000"/>
+          <w:sz w:val="19"/>
+          <w:szCs w:val="19"/>
+        </w:rPr>
+        <w:t xml:space="preserve"> </w:t>
+      </w:r>
+      <w:r>
+        <w:rPr>
+          <w:rFonts w:ascii="Consolas" w:hAnsi="Consolas" w:cs="Consolas"/>
+          <w:color w:val="0000FF"/>
+          <w:sz w:val="19"/>
+          <w:szCs w:val="19"/>
+        </w:rPr>
+        <w:t>interface</w:t>
+      </w:r>
+      <w:r>
+        <w:rPr>
+          <w:rFonts w:ascii="Consolas" w:hAnsi="Consolas" w:cs="Consolas"/>
+          <w:color w:val="000000"/>
+          <w:sz w:val="19"/>
+          <w:szCs w:val="19"/>
+        </w:rPr>
+        <w:t xml:space="preserve"> </w:t>
+      </w:r>
+      <w:r>
+        <w:rPr>
+          <w:rFonts w:ascii="Consolas" w:hAnsi="Consolas" w:cs="Consolas"/>
+          <w:color w:val="2B91AF"/>
+          <w:sz w:val="19"/>
+          <w:szCs w:val="19"/>
+        </w:rPr>
+        <w:t>I</w:t>
+      </w:r>
+      <w:r>
+        <w:rPr>
+          <w:rFonts w:ascii="Consolas" w:hAnsi="Consolas" w:cs="Consolas"/>
+          <w:color w:val="2B91AF"/>
+          <w:sz w:val="19"/>
+          <w:szCs w:val="19"/>
+        </w:rPr>
+        <w:t>c</w:t>
+      </w:r>
+      <w:r>
+        <w:rPr>
+          <w:rFonts w:ascii="Consolas" w:hAnsi="Consolas" w:cs="Consolas"/>
+          <w:color w:val="2B91AF"/>
+          <w:sz w:val="19"/>
+          <w:szCs w:val="19"/>
+        </w:rPr>
+        <w:t>onverterHelper</w:t>
+      </w:r>
+    </w:p>
+    <w:p>
+      <w:pPr>
+        <w:pStyle w:val="Prrafodelista"/>
+        <w:ind w:left="-491"/>
+        <w:rPr>
+          <w:rFonts w:ascii="Consolas" w:hAnsi="Consolas" w:cs="Consolas"/>
+          <w:color w:val="000000"/>
+          <w:sz w:val="19"/>
+          <w:szCs w:val="19"/>
+        </w:rPr>
+      </w:pPr>
+      <w:r>
+        <w:rPr>
+          <w:rFonts w:ascii="Consolas" w:hAnsi="Consolas" w:cs="Consolas"/>
+          <w:color w:val="000000"/>
+          <w:sz w:val="19"/>
+          <w:szCs w:val="19"/>
+        </w:rPr>
+        <w:t>{</w:t>
+      </w:r>
+    </w:p>
+    <w:p>
+      <w:pPr>
+        <w:pStyle w:val="Prrafodelista"/>
+        <w:ind w:left="-281"/>
+        <w:rPr>
+          <w:rFonts w:ascii="Consolas" w:hAnsi="Consolas" w:cs="Consolas"/>
+          <w:color w:val="000000"/>
+          <w:sz w:val="19"/>
+          <w:szCs w:val="19"/>
+        </w:rPr>
+      </w:pPr>
+      <w:r>
+        <w:rPr>
+          <w:rFonts w:ascii="Consolas" w:hAnsi="Consolas" w:cs="Consolas"/>
+          <w:color w:val="000000"/>
+          <w:sz w:val="19"/>
+          <w:szCs w:val="19"/>
+        </w:rPr>
+        <w:t xml:space="preserve">Task&lt;Mantenimiento&gt; ToMantenimientoEntityAsync(MantenimientoViewModel model, </w:t>
+      </w:r>
+      <w:r>
+        <w:rPr>
+          <w:rFonts w:ascii="Consolas" w:hAnsi="Consolas" w:cs="Consolas"/>
+          <w:color w:val="0000FF"/>
+          <w:sz w:val="19"/>
+          <w:szCs w:val="19"/>
+        </w:rPr>
+        <w:t>bool</w:t>
+      </w:r>
+      <w:r>
+        <w:rPr>
+          <w:rFonts w:ascii="Consolas" w:hAnsi="Consolas" w:cs="Consolas"/>
+          <w:color w:val="0000FF"/>
+          <w:sz w:val="19"/>
+          <w:szCs w:val="19"/>
+        </w:rPr>
+        <w:t xml:space="preserve"> </w:t>
+      </w:r>
+      <w:r>
+        <w:rPr>
+          <w:rFonts w:ascii="Consolas" w:hAnsi="Consolas" w:cs="Consolas"/>
+          <w:color w:val="000000"/>
+          <w:sz w:val="19"/>
+          <w:szCs w:val="19"/>
+        </w:rPr>
+        <w:t xml:space="preserve"> </w:t>
+      </w:r>
+      <w:r>
+        <w:rPr>
+          <w:rFonts w:ascii="Consolas" w:hAnsi="Consolas" w:cs="Consolas"/>
+          <w:color w:val="000000"/>
+          <w:sz w:val="19"/>
+          <w:szCs w:val="19"/>
+        </w:rPr>
+        <w:t xml:space="preserve">   isNew);</w:t>
+      </w:r>
+    </w:p>
+    <w:p>
+      <w:pPr>
+        <w:pStyle w:val="Prrafodelista"/>
+        <w:ind w:left="-281"/>
+        <w:rPr>
+          <w:rFonts w:ascii="Consolas" w:hAnsi="Consolas" w:cs="Consolas"/>
+          <w:color w:val="000000"/>
+          <w:sz w:val="19"/>
+          <w:szCs w:val="19"/>
+        </w:rPr>
+      </w:pPr>
+    </w:p>
+    <w:p>
+      <w:pPr>
+        <w:pStyle w:val="Prrafodelista"/>
+        <w:ind w:left="-281"/>
+        <w:rPr>
+          <w:rFonts w:ascii="Consolas" w:hAnsi="Consolas" w:cs="Consolas"/>
+          <w:color w:val="000000"/>
+          <w:sz w:val="19"/>
+          <w:szCs w:val="19"/>
+        </w:rPr>
+      </w:pPr>
+      <w:r>
+        <w:rPr>
+          <w:rFonts w:ascii="Consolas" w:hAnsi="Consolas" w:cs="Consolas"/>
+          <w:color w:val="000000"/>
+          <w:sz w:val="19"/>
+          <w:szCs w:val="19"/>
+        </w:rPr>
+        <w:t>MantenimientoViewModel ToMantenimientoViewModel(Mantenimiento entity);</w:t>
+      </w:r>
+    </w:p>
+    <w:p>
+      <w:pPr>
+        <w:pStyle w:val="Prrafodelista"/>
+        <w:ind w:left="-491"/>
+        <w:rPr>
+          <w:rFonts w:ascii="Consolas" w:hAnsi="Consolas" w:cs="Consolas"/>
+          <w:color w:val="000000"/>
+          <w:sz w:val="19"/>
+          <w:szCs w:val="19"/>
+        </w:rPr>
+      </w:pPr>
+      <w:r>
+        <w:rPr>
+          <w:rFonts w:ascii="Consolas" w:hAnsi="Consolas" w:cs="Consolas"/>
+          <w:color w:val="000000"/>
+          <w:sz w:val="19"/>
+          <w:szCs w:val="19"/>
+        </w:rPr>
+        <w:t>}</w:t>
+      </w:r>
+    </w:p>
+    <w:p>
+      <w:pPr>
+        <w:pStyle w:val="Prrafodelista"/>
+        <w:ind w:left="-491"/>
+        <w:rPr>
+          <w:rFonts w:ascii="Consolas" w:hAnsi="Consolas" w:cs="Consolas"/>
+          <w:color w:val="000000"/>
+          <w:sz w:val="19"/>
+          <w:szCs w:val="19"/>
+        </w:rPr>
+      </w:pPr>
+    </w:p>
+    <w:p>
+      <w:pPr>
+        <w:pStyle w:val="Prrafodelista"/>
+        <w:ind w:left="-491"/>
+        <w:rPr>
+          <w:rFonts w:ascii="Consolas" w:hAnsi="Consolas" w:cs="Consolas"/>
+          <w:color w:val="000000"/>
+          <w:sz w:val="19"/>
+          <w:szCs w:val="19"/>
+        </w:rPr>
+      </w:pPr>
+      <w:r>
+        <w:rPr>
+          <w:rFonts w:ascii="Consolas" w:hAnsi="Consolas" w:cs="Consolas"/>
+          <w:color w:val="000000"/>
+          <w:sz w:val="19"/>
+          <w:szCs w:val="19"/>
+        </w:rPr>
+        <w:t>Cuarto</w:t>
+      </w:r>
+    </w:p>
+    <w:p>
+      <w:pPr>
+        <w:pStyle w:val="Prrafodelista"/>
+        <w:ind w:left="-491"/>
+        <w:rPr>
+          <w:rFonts w:ascii="Consolas" w:hAnsi="Consolas" w:cs="Consolas"/>
+          <w:color w:val="000000"/>
+          <w:sz w:val="19"/>
+          <w:szCs w:val="19"/>
+        </w:rPr>
+      </w:pPr>
+      <w:r>
+        <w:rPr>
+          <w:rFonts w:ascii="Consolas" w:hAnsi="Consolas" w:cs="Consolas"/>
+          <w:color w:val="0000FF"/>
+          <w:sz w:val="19"/>
+          <w:szCs w:val="19"/>
+        </w:rPr>
+        <w:t>public</w:t>
+      </w:r>
+      <w:r>
+        <w:rPr>
+          <w:rFonts w:ascii="Consolas" w:hAnsi="Consolas" w:cs="Consolas"/>
+          <w:color w:val="000000"/>
+          <w:sz w:val="19"/>
+          <w:szCs w:val="19"/>
+        </w:rPr>
+        <w:t xml:space="preserve"> </w:t>
+      </w:r>
+      <w:r>
+        <w:rPr>
+          <w:rFonts w:ascii="Consolas" w:hAnsi="Consolas" w:cs="Consolas"/>
+          <w:color w:val="0000FF"/>
+          <w:sz w:val="19"/>
+          <w:szCs w:val="19"/>
+        </w:rPr>
+        <w:t>class</w:t>
+      </w:r>
+      <w:r>
+        <w:rPr>
+          <w:rFonts w:ascii="Consolas" w:hAnsi="Consolas" w:cs="Consolas"/>
+          <w:color w:val="000000"/>
+          <w:sz w:val="19"/>
+          <w:szCs w:val="19"/>
+        </w:rPr>
+        <w:t xml:space="preserve"> </w:t>
+      </w:r>
+      <w:r>
+        <w:rPr>
+          <w:rFonts w:ascii="Consolas" w:hAnsi="Consolas" w:cs="Consolas"/>
+          <w:color w:val="2B91AF"/>
+          <w:sz w:val="19"/>
+          <w:szCs w:val="19"/>
+        </w:rPr>
+        <w:t>ConverterHelper</w:t>
+      </w:r>
+      <w:r>
+        <w:rPr>
+          <w:rFonts w:ascii="Consolas" w:hAnsi="Consolas" w:cs="Consolas"/>
+          <w:color w:val="000000"/>
+          <w:sz w:val="19"/>
+          <w:szCs w:val="19"/>
+        </w:rPr>
+        <w:t xml:space="preserve"> : IConverterHelper</w:t>
+      </w:r>
+    </w:p>
+    <w:p>
+      <w:pPr>
+        <w:pStyle w:val="Prrafodelista"/>
+        <w:ind w:left="-491"/>
+        <w:rPr>
+          <w:rFonts w:ascii="Consolas" w:hAnsi="Consolas" w:cs="Consolas"/>
+          <w:color w:val="000000"/>
+          <w:sz w:val="19"/>
+          <w:szCs w:val="19"/>
+        </w:rPr>
+      </w:pPr>
+      <w:r>
+        <w:rPr>
+          <w:rFonts w:ascii="Consolas" w:hAnsi="Consolas" w:cs="Consolas"/>
+          <w:color w:val="000000"/>
+          <w:sz w:val="19"/>
+          <w:szCs w:val="19"/>
+        </w:rPr>
+        <w:t>{</w:t>
+      </w:r>
+    </w:p>
+    <w:p>
+      <w:pPr>
+        <w:pStyle w:val="Prrafodelista"/>
+        <w:ind w:left="-281"/>
+        <w:rPr>
+          <w:rFonts w:ascii="Consolas" w:hAnsi="Consolas" w:cs="Consolas"/>
+          <w:color w:val="000000"/>
+          <w:sz w:val="19"/>
+          <w:szCs w:val="19"/>
+        </w:rPr>
+      </w:pPr>
+      <w:r>
+        <w:rPr>
+          <w:rFonts w:ascii="Consolas" w:hAnsi="Consolas" w:cs="Consolas"/>
+          <w:color w:val="0000FF"/>
+          <w:sz w:val="19"/>
+          <w:szCs w:val="19"/>
+        </w:rPr>
+        <w:t>public</w:t>
+      </w:r>
+      <w:r>
+        <w:rPr>
+          <w:rFonts w:ascii="Consolas" w:hAnsi="Consolas" w:cs="Consolas"/>
+          <w:color w:val="000000"/>
+          <w:sz w:val="19"/>
+          <w:szCs w:val="19"/>
+        </w:rPr>
+        <w:t xml:space="preserve"> </w:t>
+      </w:r>
+      <w:r>
+        <w:rPr>
+          <w:rFonts w:ascii="Consolas" w:hAnsi="Consolas" w:cs="Consolas"/>
+          <w:color w:val="0000FF"/>
+          <w:sz w:val="19"/>
+          <w:szCs w:val="19"/>
+        </w:rPr>
+        <w:t>async</w:t>
+      </w:r>
+      <w:r>
+        <w:rPr>
+          <w:rFonts w:ascii="Consolas" w:hAnsi="Consolas" w:cs="Consolas"/>
+          <w:color w:val="000000"/>
+          <w:sz w:val="19"/>
+          <w:szCs w:val="19"/>
+        </w:rPr>
+        <w:t xml:space="preserve"> Task&lt;Mantenimiento&gt; ToMantenimientoEntityAsync(MantenimientoViewModel model, </w:t>
+      </w:r>
+      <w:r>
+        <w:rPr>
+          <w:rFonts w:ascii="Consolas" w:hAnsi="Consolas" w:cs="Consolas"/>
+          <w:color w:val="0000FF"/>
+          <w:sz w:val="19"/>
+          <w:szCs w:val="19"/>
+        </w:rPr>
+        <w:t>bool</w:t>
+      </w:r>
+      <w:r>
+        <w:rPr>
+          <w:rFonts w:ascii="Consolas" w:hAnsi="Consolas" w:cs="Consolas"/>
+          <w:color w:val="000000"/>
+          <w:sz w:val="19"/>
+          <w:szCs w:val="19"/>
+        </w:rPr>
+        <w:t xml:space="preserve"> isNew)</w:t>
+      </w:r>
+    </w:p>
+    <w:p>
+      <w:pPr>
+        <w:pStyle w:val="Prrafodelista"/>
+        <w:ind w:left="-281"/>
+        <w:rPr>
+          <w:rFonts w:ascii="Consolas" w:hAnsi="Consolas" w:cs="Consolas"/>
+          <w:color w:val="000000"/>
+          <w:sz w:val="19"/>
+          <w:szCs w:val="19"/>
+        </w:rPr>
+      </w:pPr>
+      <w:r>
+        <w:rPr>
+          <w:rFonts w:ascii="Consolas" w:hAnsi="Consolas" w:cs="Consolas"/>
+          <w:color w:val="000000"/>
+          <w:sz w:val="19"/>
+          <w:szCs w:val="19"/>
+        </w:rPr>
+        <w:t>{</w:t>
+      </w:r>
+    </w:p>
+    <w:p>
+      <w:pPr>
+        <w:pStyle w:val="Prrafodelista"/>
+        <w:ind w:left="-281"/>
+        <w:rPr>
+          <w:rFonts w:ascii="Consolas" w:hAnsi="Consolas" w:cs="Consolas"/>
+          <w:color w:val="000000"/>
+          <w:sz w:val="19"/>
+          <w:szCs w:val="19"/>
+        </w:rPr>
+      </w:pPr>
+      <w:r>
+        <w:rPr>
+          <w:rFonts w:ascii="Consolas" w:hAnsi="Consolas" w:cs="Consolas"/>
+          <w:color w:val="000000"/>
+          <w:sz w:val="19"/>
+          <w:szCs w:val="19"/>
+        </w:rPr>
+        <w:t xml:space="preserve">  </w:t>
+      </w:r>
+      <w:r>
+        <w:rPr>
+          <w:rFonts w:ascii="Consolas" w:hAnsi="Consolas" w:cs="Consolas"/>
+          <w:color w:val="0000FF"/>
+          <w:sz w:val="19"/>
+          <w:szCs w:val="19"/>
+        </w:rPr>
+        <w:t>return</w:t>
+      </w:r>
+      <w:r>
+        <w:rPr>
+          <w:rFonts w:ascii="Consolas" w:hAnsi="Consolas" w:cs="Consolas"/>
+          <w:color w:val="000000"/>
+          <w:sz w:val="19"/>
+          <w:szCs w:val="19"/>
+        </w:rPr>
+        <w:t xml:space="preserve"> </w:t>
+      </w:r>
+      <w:r>
+        <w:rPr>
+          <w:rFonts w:ascii="Consolas" w:hAnsi="Consolas" w:cs="Consolas"/>
+          <w:color w:val="0000FF"/>
+          <w:sz w:val="19"/>
+          <w:szCs w:val="19"/>
+        </w:rPr>
+        <w:t>new</w:t>
+      </w:r>
+      <w:r>
+        <w:rPr>
+          <w:rFonts w:ascii="Consolas" w:hAnsi="Consolas" w:cs="Consolas"/>
+          <w:color w:val="000000"/>
+          <w:sz w:val="19"/>
+          <w:szCs w:val="19"/>
+        </w:rPr>
+        <w:t xml:space="preserve"> Mantenimiento</w:t>
+      </w:r>
+    </w:p>
+    <w:p>
+      <w:pPr>
+        <w:pStyle w:val="Prrafodelista"/>
+        <w:ind w:left="-281"/>
+        <w:rPr>
+          <w:rFonts w:ascii="Consolas" w:hAnsi="Consolas" w:cs="Consolas"/>
+          <w:color w:val="000000"/>
+          <w:sz w:val="19"/>
+          <w:szCs w:val="19"/>
+        </w:rPr>
+      </w:pPr>
+      <w:r>
+        <w:rPr>
+          <w:rFonts w:ascii="Consolas" w:hAnsi="Consolas" w:cs="Consolas"/>
+          <w:color w:val="0000FF"/>
+          <w:sz w:val="19"/>
+          <w:szCs w:val="19"/>
+        </w:rPr>
+        <w:t xml:space="preserve">  </w:t>
+      </w:r>
+      <w:r>
+        <w:rPr>
+          <w:rFonts w:ascii="Consolas" w:hAnsi="Consolas" w:cs="Consolas"/>
+          <w:color w:val="000000"/>
+          <w:sz w:val="19"/>
+          <w:szCs w:val="19"/>
+        </w:rPr>
+        <w:t>{</w:t>
+      </w:r>
+    </w:p>
+    <w:p>
+      <w:pPr>
+        <w:pStyle w:val="Prrafodelista"/>
+        <w:ind w:left="-281"/>
+        <w:rPr>
+          <w:rFonts w:ascii="Consolas" w:hAnsi="Consolas" w:cs="Consolas"/>
+          <w:color w:val="000000"/>
+          <w:sz w:val="19"/>
+          <w:szCs w:val="19"/>
+        </w:rPr>
+      </w:pPr>
+      <w:r>
+        <w:rPr>
+          <w:rFonts w:ascii="Consolas" w:hAnsi="Consolas" w:cs="Consolas"/>
+          <w:color w:val="000000"/>
+          <w:sz w:val="19"/>
+          <w:szCs w:val="19"/>
+        </w:rPr>
+        <w:t xml:space="preserve">    </w:t>
+      </w:r>
+      <w:r>
+        <w:rPr>
+          <w:rFonts w:ascii="Consolas" w:hAnsi="Consolas" w:cs="Consolas"/>
+          <w:color w:val="000000"/>
+          <w:sz w:val="19"/>
+          <w:szCs w:val="19"/>
+        </w:rPr>
+        <w:t>AñoEjecucion = model.AñoEjecucion,</w:t>
+      </w:r>
+    </w:p>
+    <w:p>
+      <w:pPr>
+        <w:pStyle w:val="Prrafodelista"/>
+        <w:ind w:left="-281"/>
+        <w:rPr>
+          <w:rFonts w:ascii="Consolas" w:hAnsi="Consolas" w:cs="Consolas"/>
+          <w:color w:val="000000"/>
+          <w:sz w:val="19"/>
+          <w:szCs w:val="19"/>
+        </w:rPr>
+      </w:pPr>
+      <w:r>
+        <w:rPr>
+          <w:rFonts w:ascii="Consolas" w:hAnsi="Consolas" w:cs="Consolas"/>
+          <w:color w:val="000000"/>
+          <w:sz w:val="19"/>
+          <w:szCs w:val="19"/>
+        </w:rPr>
+        <w:t xml:space="preserve">    </w:t>
+      </w:r>
+      <w:r>
+        <w:rPr>
+          <w:rFonts w:ascii="Consolas" w:hAnsi="Consolas" w:cs="Consolas"/>
+          <w:color w:val="000000"/>
+          <w:sz w:val="19"/>
+          <w:szCs w:val="19"/>
+        </w:rPr>
+        <w:t>DetalleMantenimientos = model.DetalleMantenimientos,</w:t>
+      </w:r>
+    </w:p>
+    <w:p>
+      <w:pPr>
+        <w:pStyle w:val="Prrafodelista"/>
+        <w:ind w:left="-281"/>
+        <w:rPr>
+          <w:rFonts w:ascii="Consolas" w:hAnsi="Consolas" w:cs="Consolas"/>
+          <w:color w:val="000000"/>
+          <w:sz w:val="19"/>
+          <w:szCs w:val="19"/>
+        </w:rPr>
+      </w:pPr>
+      <w:r>
+        <w:rPr>
+          <w:rFonts w:ascii="Consolas" w:hAnsi="Consolas" w:cs="Consolas"/>
+          <w:color w:val="000000"/>
+          <w:sz w:val="19"/>
+          <w:szCs w:val="19"/>
+        </w:rPr>
+        <w:t xml:space="preserve">    </w:t>
+      </w:r>
+      <w:r>
+        <w:rPr>
+          <w:rFonts w:ascii="Consolas" w:hAnsi="Consolas" w:cs="Consolas"/>
+          <w:color w:val="000000"/>
+          <w:sz w:val="19"/>
+          <w:szCs w:val="19"/>
+        </w:rPr>
+        <w:t>FechaProgramacion = model.FechaProgramacion,</w:t>
+      </w:r>
+    </w:p>
+    <w:p>
+      <w:pPr>
+        <w:pStyle w:val="Prrafodelista"/>
+        <w:ind w:left="-281"/>
+        <w:rPr>
+          <w:rFonts w:ascii="Consolas" w:hAnsi="Consolas" w:cs="Consolas"/>
+          <w:color w:val="000000"/>
+          <w:sz w:val="19"/>
+          <w:szCs w:val="19"/>
+        </w:rPr>
+      </w:pPr>
+      <w:r>
+        <w:rPr>
+          <w:rFonts w:ascii="Consolas" w:hAnsi="Consolas" w:cs="Consolas"/>
+          <w:color w:val="000000"/>
+          <w:sz w:val="19"/>
+          <w:szCs w:val="19"/>
+        </w:rPr>
+        <w:t xml:space="preserve">    </w:t>
+      </w:r>
+      <w:r>
+        <w:rPr>
+          <w:rFonts w:ascii="Consolas" w:hAnsi="Consolas" w:cs="Consolas"/>
+          <w:color w:val="000000"/>
+          <w:sz w:val="19"/>
+          <w:szCs w:val="19"/>
+        </w:rPr>
+        <w:t>Id = isNew ? 0 : model.Id,</w:t>
+      </w:r>
+    </w:p>
+    <w:p>
+      <w:pPr>
+        <w:pStyle w:val="Prrafodelista"/>
+        <w:ind w:left="-281"/>
+        <w:rPr>
+          <w:rFonts w:ascii="Consolas" w:hAnsi="Consolas" w:cs="Consolas"/>
+          <w:color w:val="000000"/>
+          <w:sz w:val="19"/>
+          <w:szCs w:val="19"/>
+        </w:rPr>
+      </w:pPr>
+      <w:r>
+        <w:rPr>
+          <w:rFonts w:ascii="Consolas" w:hAnsi="Consolas" w:cs="Consolas"/>
+          <w:color w:val="000000"/>
+          <w:sz w:val="19"/>
+          <w:szCs w:val="19"/>
+        </w:rPr>
+        <w:t xml:space="preserve">    </w:t>
+      </w:r>
+      <w:r>
+        <w:rPr>
+          <w:rFonts w:ascii="Consolas" w:hAnsi="Consolas" w:cs="Consolas"/>
+          <w:color w:val="000000"/>
+          <w:sz w:val="19"/>
+          <w:szCs w:val="19"/>
+        </w:rPr>
+        <w:t>NumeroMantenimiento = model.NumeroMantenimiento,</w:t>
+      </w:r>
+    </w:p>
+    <w:p>
+      <w:pPr>
+        <w:pStyle w:val="Prrafodelista"/>
+        <w:ind w:left="-281"/>
+        <w:rPr>
+          <w:rFonts w:ascii="Consolas" w:hAnsi="Consolas" w:cs="Consolas"/>
+          <w:color w:val="000000"/>
+          <w:sz w:val="19"/>
+          <w:szCs w:val="19"/>
+        </w:rPr>
+      </w:pPr>
+      <w:r>
+        <w:rPr>
+          <w:rFonts w:ascii="Consolas" w:hAnsi="Consolas" w:cs="Consolas"/>
+          <w:color w:val="000000"/>
+          <w:sz w:val="19"/>
+          <w:szCs w:val="19"/>
+        </w:rPr>
+        <w:t xml:space="preserve">  </w:t>
+      </w:r>
+      <w:r>
+        <w:rPr>
+          <w:rFonts w:ascii="Consolas" w:hAnsi="Consolas" w:cs="Consolas"/>
+          <w:color w:val="000000"/>
+          <w:sz w:val="19"/>
+          <w:szCs w:val="19"/>
+        </w:rPr>
+        <w:t>};</w:t>
+      </w:r>
+    </w:p>
+    <w:p>
+      <w:pPr>
+        <w:pStyle w:val="Prrafodelista"/>
+        <w:ind w:left="-281"/>
+        <w:rPr>
+          <w:rFonts w:ascii="Consolas" w:hAnsi="Consolas" w:cs="Consolas"/>
+          <w:color w:val="000000"/>
+          <w:sz w:val="19"/>
+          <w:szCs w:val="19"/>
+        </w:rPr>
+      </w:pPr>
+      <w:r>
+        <w:rPr>
+          <w:rFonts w:ascii="Consolas" w:hAnsi="Consolas" w:cs="Consolas"/>
+          <w:color w:val="000000"/>
+          <w:sz w:val="19"/>
+          <w:szCs w:val="19"/>
+        </w:rPr>
+        <w:t>}</w:t>
+      </w:r>
+    </w:p>
+    <w:p>
+      <w:pPr>
+        <w:pStyle w:val="Prrafodelista"/>
+        <w:ind w:left="-281"/>
+        <w:rPr>
+          <w:rFonts w:ascii="Consolas" w:hAnsi="Consolas" w:cs="Consolas"/>
+          <w:color w:val="000000"/>
+          <w:sz w:val="19"/>
+          <w:szCs w:val="19"/>
+        </w:rPr>
+      </w:pPr>
+    </w:p>
+    <w:p>
+      <w:pPr>
+        <w:pStyle w:val="Prrafodelista"/>
+        <w:ind w:left="-281"/>
+        <w:rPr>
+          <w:rFonts w:ascii="Consolas" w:hAnsi="Consolas" w:cs="Consolas"/>
+          <w:color w:val="000000"/>
+          <w:sz w:val="19"/>
+          <w:szCs w:val="19"/>
+        </w:rPr>
+      </w:pPr>
+      <w:r>
+        <w:rPr>
+          <w:rFonts w:ascii="Consolas" w:hAnsi="Consolas" w:cs="Consolas"/>
+          <w:color w:val="0000FF"/>
+          <w:sz w:val="19"/>
+          <w:szCs w:val="19"/>
+        </w:rPr>
+        <w:t>public</w:t>
+      </w:r>
+      <w:r>
+        <w:rPr>
+          <w:rFonts w:ascii="Consolas" w:hAnsi="Consolas" w:cs="Consolas"/>
+          <w:color w:val="000000"/>
+          <w:sz w:val="19"/>
+          <w:szCs w:val="19"/>
+        </w:rPr>
+        <w:t xml:space="preserve"> MantenimientoViewModel ToMantenimientoViewModel(Mantenimiento entity)        {</w:t>
+      </w:r>
+    </w:p>
+    <w:p>
+      <w:pPr>
+        <w:pStyle w:val="Prrafodelista"/>
+        <w:ind w:left="-281"/>
+        <w:rPr>
+          <w:rFonts w:ascii="Consolas" w:hAnsi="Consolas" w:cs="Consolas"/>
+          <w:color w:val="000000"/>
+          <w:sz w:val="19"/>
+          <w:szCs w:val="19"/>
+        </w:rPr>
+      </w:pPr>
+      <w:r>
+        <w:rPr>
+          <w:rFonts w:ascii="Consolas" w:hAnsi="Consolas" w:cs="Consolas"/>
+          <w:color w:val="0000FF"/>
+          <w:sz w:val="19"/>
+          <w:szCs w:val="19"/>
+        </w:rPr>
+        <w:t xml:space="preserve">  </w:t>
+      </w:r>
+      <w:r>
+        <w:rPr>
+          <w:rFonts w:ascii="Consolas" w:hAnsi="Consolas" w:cs="Consolas"/>
+          <w:color w:val="0000FF"/>
+          <w:sz w:val="19"/>
+          <w:szCs w:val="19"/>
+        </w:rPr>
+        <w:t>return</w:t>
+      </w:r>
+      <w:r>
+        <w:rPr>
+          <w:rFonts w:ascii="Consolas" w:hAnsi="Consolas" w:cs="Consolas"/>
+          <w:color w:val="000000"/>
+          <w:sz w:val="19"/>
+          <w:szCs w:val="19"/>
+        </w:rPr>
+        <w:t xml:space="preserve"> </w:t>
+      </w:r>
+      <w:r>
+        <w:rPr>
+          <w:rFonts w:ascii="Consolas" w:hAnsi="Consolas" w:cs="Consolas"/>
+          <w:color w:val="0000FF"/>
+          <w:sz w:val="19"/>
+          <w:szCs w:val="19"/>
+        </w:rPr>
+        <w:t>new</w:t>
+      </w:r>
+      <w:r>
+        <w:rPr>
+          <w:rFonts w:ascii="Consolas" w:hAnsi="Consolas" w:cs="Consolas"/>
+          <w:color w:val="000000"/>
+          <w:sz w:val="19"/>
+          <w:szCs w:val="19"/>
+        </w:rPr>
+        <w:t xml:space="preserve"> MantenimientoViewModel</w:t>
+      </w:r>
+    </w:p>
+    <w:p>
+      <w:pPr>
+        <w:pStyle w:val="Prrafodelista"/>
+        <w:ind w:left="-281"/>
+        <w:rPr>
+          <w:rFonts w:ascii="Consolas" w:hAnsi="Consolas" w:cs="Consolas"/>
+          <w:color w:val="000000"/>
+          <w:sz w:val="19"/>
+          <w:szCs w:val="19"/>
+        </w:rPr>
+      </w:pPr>
+      <w:r>
+        <w:rPr>
+          <w:rFonts w:ascii="Consolas" w:hAnsi="Consolas" w:cs="Consolas"/>
+          <w:color w:val="0000FF"/>
+          <w:sz w:val="19"/>
+          <w:szCs w:val="19"/>
+        </w:rPr>
+        <w:t xml:space="preserve">  </w:t>
+      </w:r>
+      <w:r>
+        <w:rPr>
+          <w:rFonts w:ascii="Consolas" w:hAnsi="Consolas" w:cs="Consolas"/>
+          <w:color w:val="000000"/>
+          <w:sz w:val="19"/>
+          <w:szCs w:val="19"/>
+        </w:rPr>
+        <w:t>{</w:t>
+      </w:r>
+    </w:p>
+    <w:p>
+      <w:pPr>
+        <w:pStyle w:val="Prrafodelista"/>
+        <w:ind w:left="-281"/>
+        <w:rPr>
+          <w:rFonts w:ascii="Consolas" w:hAnsi="Consolas" w:cs="Consolas"/>
+          <w:color w:val="000000"/>
+          <w:sz w:val="19"/>
+          <w:szCs w:val="19"/>
+        </w:rPr>
+      </w:pPr>
+      <w:r>
+        <w:rPr>
+          <w:rFonts w:ascii="Consolas" w:hAnsi="Consolas" w:cs="Consolas"/>
+          <w:color w:val="000000"/>
+          <w:sz w:val="19"/>
+          <w:szCs w:val="19"/>
+        </w:rPr>
+        <w:t xml:space="preserve">    </w:t>
+      </w:r>
+      <w:r>
+        <w:rPr>
+          <w:rFonts w:ascii="Consolas" w:hAnsi="Consolas" w:cs="Consolas"/>
+          <w:color w:val="000000"/>
+          <w:sz w:val="19"/>
+          <w:szCs w:val="19"/>
+        </w:rPr>
+        <w:t>AñoEjecucion = entity.AñoEjecucion,</w:t>
+      </w:r>
+    </w:p>
+    <w:p>
+      <w:pPr>
+        <w:pStyle w:val="Prrafodelista"/>
+        <w:ind w:left="-281"/>
+        <w:rPr>
+          <w:rFonts w:ascii="Consolas" w:hAnsi="Consolas" w:cs="Consolas"/>
+          <w:color w:val="000000"/>
+          <w:sz w:val="19"/>
+          <w:szCs w:val="19"/>
+        </w:rPr>
+      </w:pPr>
+      <w:r>
+        <w:rPr>
+          <w:rFonts w:ascii="Consolas" w:hAnsi="Consolas" w:cs="Consolas"/>
+          <w:color w:val="000000"/>
+          <w:sz w:val="19"/>
+          <w:szCs w:val="19"/>
+        </w:rPr>
+        <w:t xml:space="preserve">    </w:t>
+      </w:r>
+      <w:r>
+        <w:rPr>
+          <w:rFonts w:ascii="Consolas" w:hAnsi="Consolas" w:cs="Consolas"/>
+          <w:color w:val="000000"/>
+          <w:sz w:val="19"/>
+          <w:szCs w:val="19"/>
+        </w:rPr>
+        <w:t>DetalleMantenimientos = entity.DetalleMantenimientos,</w:t>
+      </w:r>
+    </w:p>
+    <w:p>
+      <w:pPr>
+        <w:pStyle w:val="Prrafodelista"/>
+        <w:ind w:left="-281"/>
+        <w:rPr>
+          <w:rFonts w:ascii="Consolas" w:hAnsi="Consolas" w:cs="Consolas"/>
+          <w:color w:val="000000"/>
+          <w:sz w:val="19"/>
+          <w:szCs w:val="19"/>
+        </w:rPr>
+      </w:pPr>
+      <w:r>
+        <w:rPr>
+          <w:rFonts w:ascii="Consolas" w:hAnsi="Consolas" w:cs="Consolas"/>
+          <w:color w:val="000000"/>
+          <w:sz w:val="19"/>
+          <w:szCs w:val="19"/>
+        </w:rPr>
+        <w:t xml:space="preserve">    </w:t>
+      </w:r>
+      <w:r>
+        <w:rPr>
+          <w:rFonts w:ascii="Consolas" w:hAnsi="Consolas" w:cs="Consolas"/>
+          <w:color w:val="000000"/>
+          <w:sz w:val="19"/>
+          <w:szCs w:val="19"/>
+        </w:rPr>
+        <w:t>FechaProgramacion = entity.FechaProgramacion,</w:t>
+      </w:r>
+    </w:p>
+    <w:p>
+      <w:pPr>
+        <w:pStyle w:val="Prrafodelista"/>
+        <w:ind w:left="-281"/>
+        <w:rPr>
+          <w:rFonts w:ascii="Consolas" w:hAnsi="Consolas" w:cs="Consolas"/>
+          <w:color w:val="000000"/>
+          <w:sz w:val="19"/>
+          <w:szCs w:val="19"/>
+        </w:rPr>
+      </w:pPr>
+      <w:r>
+        <w:rPr>
+          <w:rFonts w:ascii="Consolas" w:hAnsi="Consolas" w:cs="Consolas"/>
+          <w:color w:val="000000"/>
+          <w:sz w:val="19"/>
+          <w:szCs w:val="19"/>
+        </w:rPr>
+        <w:t xml:space="preserve">    </w:t>
+      </w:r>
+      <w:r>
+        <w:rPr>
+          <w:rFonts w:ascii="Consolas" w:hAnsi="Consolas" w:cs="Consolas"/>
+          <w:color w:val="000000"/>
+          <w:sz w:val="19"/>
+          <w:szCs w:val="19"/>
+        </w:rPr>
+        <w:t>Id = entity.Id,</w:t>
+      </w:r>
+    </w:p>
+    <w:p>
+      <w:pPr>
+        <w:pStyle w:val="Prrafodelista"/>
+        <w:ind w:left="-281"/>
+        <w:rPr>
+          <w:rFonts w:ascii="Consolas" w:hAnsi="Consolas" w:cs="Consolas"/>
+          <w:color w:val="000000"/>
+          <w:sz w:val="19"/>
+          <w:szCs w:val="19"/>
+        </w:rPr>
+      </w:pPr>
+      <w:r>
+        <w:rPr>
+          <w:rFonts w:ascii="Consolas" w:hAnsi="Consolas" w:cs="Consolas"/>
+          <w:color w:val="000000"/>
+          <w:sz w:val="19"/>
+          <w:szCs w:val="19"/>
+        </w:rPr>
+        <w:t xml:space="preserve">    </w:t>
+      </w:r>
+      <w:r>
+        <w:rPr>
+          <w:rFonts w:ascii="Consolas" w:hAnsi="Consolas" w:cs="Consolas"/>
+          <w:color w:val="000000"/>
+          <w:sz w:val="19"/>
+          <w:szCs w:val="19"/>
+        </w:rPr>
+        <w:t>NumeroMantenimiento = entity.NumeroMantenimiento,</w:t>
+      </w:r>
+    </w:p>
+    <w:p>
+      <w:pPr>
+        <w:pStyle w:val="Prrafodelista"/>
+        <w:ind w:left="-281"/>
+        <w:rPr>
+          <w:rFonts w:ascii="Consolas" w:hAnsi="Consolas" w:cs="Consolas"/>
+          <w:color w:val="000000"/>
+          <w:sz w:val="19"/>
+          <w:szCs w:val="19"/>
+        </w:rPr>
+      </w:pPr>
+      <w:r>
+        <w:rPr>
+          <w:rFonts w:ascii="Consolas" w:hAnsi="Consolas" w:cs="Consolas"/>
+          <w:color w:val="000000"/>
+          <w:sz w:val="19"/>
+          <w:szCs w:val="19"/>
+        </w:rPr>
+        <w:t xml:space="preserve">    </w:t>
+      </w:r>
+      <w:r>
+        <w:rPr>
+          <w:rFonts w:ascii="Consolas" w:hAnsi="Consolas" w:cs="Consolas"/>
+          <w:color w:val="000000"/>
+          <w:sz w:val="19"/>
+          <w:szCs w:val="19"/>
+        </w:rPr>
+        <w:t>Equipos = _combo.GetComboEquipos()</w:t>
+      </w:r>
+    </w:p>
+    <w:p>
+      <w:pPr>
+        <w:pStyle w:val="Prrafodelista"/>
+        <w:ind w:left="-281"/>
+        <w:rPr>
+          <w:rFonts w:ascii="Consolas" w:hAnsi="Consolas" w:cs="Consolas"/>
+          <w:color w:val="000000"/>
+          <w:sz w:val="19"/>
+          <w:szCs w:val="19"/>
+        </w:rPr>
+      </w:pPr>
+      <w:r>
+        <w:rPr>
+          <w:rFonts w:ascii="Consolas" w:hAnsi="Consolas" w:cs="Consolas"/>
+          <w:color w:val="000000"/>
+          <w:sz w:val="19"/>
+          <w:szCs w:val="19"/>
+        </w:rPr>
+        <w:t xml:space="preserve">  </w:t>
+      </w:r>
+      <w:r>
+        <w:rPr>
+          <w:rFonts w:ascii="Consolas" w:hAnsi="Consolas" w:cs="Consolas"/>
+          <w:color w:val="000000"/>
+          <w:sz w:val="19"/>
+          <w:szCs w:val="19"/>
+        </w:rPr>
+        <w:t>};</w:t>
+      </w:r>
+    </w:p>
+    <w:p>
+      <w:pPr>
+        <w:pStyle w:val="Prrafodelista"/>
+        <w:ind w:left="-281"/>
+        <w:rPr>
+          <w:rFonts w:ascii="Consolas" w:hAnsi="Consolas" w:cs="Consolas"/>
+          <w:color w:val="000000"/>
+          <w:sz w:val="19"/>
+          <w:szCs w:val="19"/>
+        </w:rPr>
+      </w:pPr>
+      <w:r>
+        <w:rPr>
+          <w:rFonts w:ascii="Consolas" w:hAnsi="Consolas" w:cs="Consolas"/>
+          <w:color w:val="000000"/>
+          <w:sz w:val="19"/>
+          <w:szCs w:val="19"/>
+        </w:rPr>
+        <w:t xml:space="preserve"> </w:t>
+      </w:r>
+      <w:r>
+        <w:rPr>
+          <w:rFonts w:ascii="Consolas" w:hAnsi="Consolas" w:cs="Consolas"/>
+          <w:color w:val="000000"/>
+          <w:sz w:val="19"/>
+          <w:szCs w:val="19"/>
+        </w:rPr>
+        <w:t>}</w:t>
+      </w:r>
+    </w:p>
+    <w:p>
+      <w:pPr>
+        <w:pStyle w:val="Prrafodelista"/>
+        <w:ind w:left="-281"/>
+        <w:rPr>
+          <w:rFonts w:ascii="Consolas" w:hAnsi="Consolas" w:cs="Consolas"/>
+          <w:color w:val="000000"/>
+          <w:sz w:val="19"/>
+          <w:szCs w:val="19"/>
+        </w:rPr>
+      </w:pPr>
+      <w:r>
+        <w:rPr>
+          <w:rFonts w:ascii="Consolas" w:hAnsi="Consolas" w:cs="Consolas"/>
+          <w:color w:val="000000"/>
+          <w:sz w:val="19"/>
+          <w:szCs w:val="19"/>
+        </w:rPr>
+        <w:t>}</w:t>
+      </w:r>
+    </w:p>
+    <w:p>
+      <w:pPr>
+        <w:pStyle w:val="Prrafodelista"/>
+        <w:ind w:left="-281"/>
+        <w:rPr>
+          <w:rFonts w:ascii="Consolas" w:hAnsi="Consolas" w:cs="Consolas"/>
+          <w:color w:val="000000"/>
+          <w:sz w:val="19"/>
+          <w:szCs w:val="19"/>
+        </w:rPr>
+      </w:pPr>
+    </w:p>
+    <w:p>
+      <w:pPr>
+        <w:pStyle w:val="Prrafodelista"/>
+        <w:ind w:left="-281"/>
+        <w:rPr>
+          <w:rFonts w:ascii="Consolas" w:hAnsi="Consolas" w:cs="Consolas"/>
+          <w:color w:val="000000"/>
+          <w:sz w:val="19"/>
+          <w:szCs w:val="19"/>
+        </w:rPr>
+      </w:pPr>
+      <w:r>
+        <w:rPr>
+          <w:rFonts w:ascii="Consolas" w:hAnsi="Consolas" w:cs="Consolas"/>
+          <w:color w:val="000000"/>
+          <w:sz w:val="19"/>
+          <w:szCs w:val="19"/>
+        </w:rPr>
+        <w:t>Quinto</w:t>
+      </w:r>
+    </w:p>
+    <w:p>
+      <w:pPr>
+        <w:pStyle w:val="Prrafodelista"/>
+        <w:ind w:left="-281"/>
+        <w:rPr>
+          <w:rFonts w:ascii="Consolas" w:hAnsi="Consolas" w:cs="Consolas"/>
+          <w:color w:val="000000"/>
+          <w:sz w:val="19"/>
+          <w:szCs w:val="19"/>
+        </w:rPr>
+      </w:pPr>
+      <w:r>
+        <w:rPr>
+          <w:rFonts w:ascii="Consolas" w:hAnsi="Consolas" w:cs="Consolas"/>
+          <w:color w:val="000000"/>
+          <w:sz w:val="19"/>
+          <w:szCs w:val="19"/>
+        </w:rPr>
+        <w:t>En la vista de Create</w:t>
+      </w:r>
+    </w:p>
+    <w:p>
+      <w:pPr>
+        <w:pStyle w:val="Prrafodelista"/>
+        <w:ind w:left="-281"/>
+        <w:rPr>
+          <w:rFonts w:ascii="Consolas" w:hAnsi="Consolas" w:cs="Consolas"/>
+          <w:color w:val="0000FF"/>
+          <w:sz w:val="19"/>
+          <w:szCs w:val="19"/>
+        </w:rPr>
+      </w:pPr>
+      <w:r>
+        <w:rPr>
+          <w:rFonts w:ascii="Consolas" w:hAnsi="Consolas" w:cs="Consolas"/>
+          <w:color w:val="0000FF"/>
+          <w:sz w:val="19"/>
+          <w:szCs w:val="19"/>
+        </w:rPr>
+        <w:t>&lt;</w:t>
+      </w:r>
+      <w:r>
+        <w:rPr>
+          <w:rFonts w:ascii="Consolas" w:hAnsi="Consolas" w:cs="Consolas"/>
+          <w:color w:val="800000"/>
+          <w:sz w:val="19"/>
+          <w:szCs w:val="19"/>
+        </w:rPr>
+        <w:t>div</w:t>
+      </w:r>
+      <w:r>
+        <w:rPr>
+          <w:rFonts w:ascii="Consolas" w:hAnsi="Consolas" w:cs="Consolas"/>
+          <w:color w:val="000000"/>
+          <w:sz w:val="19"/>
+          <w:szCs w:val="19"/>
+        </w:rPr>
+        <w:t xml:space="preserve"> </w:t>
+      </w:r>
+      <w:r>
+        <w:rPr>
+          <w:rFonts w:ascii="Consolas" w:hAnsi="Consolas" w:cs="Consolas"/>
+          <w:color w:val="FF0000"/>
+          <w:sz w:val="19"/>
+          <w:szCs w:val="19"/>
+        </w:rPr>
+        <w:t>class</w:t>
+      </w:r>
+      <w:r>
+        <w:rPr>
+          <w:rFonts w:ascii="Consolas" w:hAnsi="Consolas" w:cs="Consolas"/>
+          <w:color w:val="0000FF"/>
+          <w:sz w:val="19"/>
+          <w:szCs w:val="19"/>
+        </w:rPr>
+        <w:t>="form-group"&gt;</w:t>
+      </w:r>
+    </w:p>
+    <w:p>
+      <w:pPr>
+        <w:pStyle w:val="Prrafodelista"/>
+        <w:ind w:left="-281"/>
+        <w:rPr>
+          <w:rFonts w:ascii="Consolas" w:hAnsi="Consolas" w:cs="Consolas"/>
+          <w:color w:val="0000FF"/>
+          <w:sz w:val="19"/>
+          <w:szCs w:val="19"/>
+        </w:rPr>
+      </w:pPr>
+      <w:r>
+        <w:rPr>
+          <w:rFonts w:ascii="Consolas" w:hAnsi="Consolas" w:cs="Consolas"/>
+          <w:color w:val="0000FF"/>
+          <w:sz w:val="19"/>
+          <w:szCs w:val="19"/>
+        </w:rPr>
+        <w:t xml:space="preserve">  </w:t>
+      </w:r>
+      <w:r>
+        <w:rPr>
+          <w:rFonts w:ascii="Consolas" w:hAnsi="Consolas" w:cs="Consolas"/>
+          <w:color w:val="0000FF"/>
+          <w:sz w:val="19"/>
+          <w:szCs w:val="19"/>
+        </w:rPr>
+        <w:t>&lt;</w:t>
+      </w:r>
+      <w:r>
+        <w:rPr>
+          <w:rFonts w:ascii="Consolas" w:hAnsi="Consolas" w:cs="Consolas"/>
+          <w:color w:val="800000"/>
+          <w:sz w:val="19"/>
+          <w:szCs w:val="19"/>
+        </w:rPr>
+        <w:t>label</w:t>
+      </w:r>
+      <w:r>
+        <w:rPr>
+          <w:rFonts w:ascii="Consolas" w:hAnsi="Consolas" w:cs="Consolas"/>
+          <w:color w:val="000000"/>
+          <w:sz w:val="19"/>
+          <w:szCs w:val="19"/>
+        </w:rPr>
+        <w:t xml:space="preserve"> </w:t>
+      </w:r>
+      <w:r>
+        <w:rPr>
+          <w:rFonts w:ascii="Consolas" w:hAnsi="Consolas" w:cs="Consolas"/>
+          <w:b/>
+          <w:bCs/>
+          <w:color w:val="800080"/>
+          <w:sz w:val="19"/>
+          <w:szCs w:val="19"/>
+        </w:rPr>
+        <w:t>asp-for</w:t>
+      </w:r>
+      <w:r>
+        <w:rPr>
+          <w:rFonts w:ascii="Consolas" w:hAnsi="Consolas" w:cs="Consolas"/>
+          <w:color w:val="0000FF"/>
+          <w:sz w:val="19"/>
+          <w:szCs w:val="19"/>
+        </w:rPr>
+        <w:t>="</w:t>
+      </w:r>
+      <w:r>
+        <w:rPr>
+          <w:rFonts w:ascii="Consolas" w:hAnsi="Consolas" w:cs="Consolas"/>
+          <w:color w:val="000000"/>
+          <w:sz w:val="19"/>
+          <w:szCs w:val="19"/>
+        </w:rPr>
+        <w:t>IdEquipo</w:t>
+      </w:r>
+      <w:r>
+        <w:rPr>
+          <w:rFonts w:ascii="Consolas" w:hAnsi="Consolas" w:cs="Consolas"/>
+          <w:color w:val="0000FF"/>
+          <w:sz w:val="19"/>
+          <w:szCs w:val="19"/>
+        </w:rPr>
+        <w:t>"</w:t>
+      </w:r>
+      <w:r>
+        <w:rPr>
+          <w:rFonts w:ascii="Consolas" w:hAnsi="Consolas" w:cs="Consolas"/>
+          <w:color w:val="000000"/>
+          <w:sz w:val="19"/>
+          <w:szCs w:val="19"/>
+        </w:rPr>
+        <w:t xml:space="preserve"> </w:t>
+      </w:r>
+      <w:r>
+        <w:rPr>
+          <w:rFonts w:ascii="Consolas" w:hAnsi="Consolas" w:cs="Consolas"/>
+          <w:color w:val="FF0000"/>
+          <w:sz w:val="19"/>
+          <w:szCs w:val="19"/>
+        </w:rPr>
+        <w:t>class</w:t>
+      </w:r>
+      <w:r>
+        <w:rPr>
+          <w:rFonts w:ascii="Consolas" w:hAnsi="Consolas" w:cs="Consolas"/>
+          <w:color w:val="0000FF"/>
+          <w:sz w:val="19"/>
+          <w:szCs w:val="19"/>
+        </w:rPr>
+        <w:t>="control-label"&gt;&lt;/</w:t>
+      </w:r>
+      <w:r>
+        <w:rPr>
+          <w:rFonts w:ascii="Consolas" w:hAnsi="Consolas" w:cs="Consolas"/>
+          <w:color w:val="800000"/>
+          <w:sz w:val="19"/>
+          <w:szCs w:val="19"/>
+        </w:rPr>
+        <w:t>label</w:t>
+      </w:r>
+      <w:r>
+        <w:rPr>
+          <w:rFonts w:ascii="Consolas" w:hAnsi="Consolas" w:cs="Consolas"/>
+          <w:color w:val="0000FF"/>
+          <w:sz w:val="19"/>
+          <w:szCs w:val="19"/>
+        </w:rPr>
+        <w:t>&gt;</w:t>
+      </w:r>
+    </w:p>
+    <w:p>
+      <w:pPr>
+        <w:pStyle w:val="Prrafodelista"/>
+        <w:ind w:left="0"/>
+        <w:rPr>
+          <w:rFonts w:ascii="Consolas" w:hAnsi="Consolas" w:cs="Consolas"/>
+          <w:color w:val="0000FF"/>
+          <w:sz w:val="19"/>
+          <w:szCs w:val="19"/>
+        </w:rPr>
+      </w:pPr>
+      <w:r>
+        <w:rPr>
+          <w:rFonts w:ascii="Consolas" w:hAnsi="Consolas" w:cs="Consolas"/>
+          <w:color w:val="0000FF"/>
+          <w:sz w:val="19"/>
+          <w:szCs w:val="19"/>
+        </w:rPr>
+        <w:lastRenderedPageBreak/>
+        <w:t>&lt;</w:t>
+      </w:r>
+      <w:r>
+        <w:rPr>
+          <w:rFonts w:ascii="Consolas" w:hAnsi="Consolas" w:cs="Consolas"/>
+          <w:color w:val="800000"/>
+          <w:sz w:val="19"/>
+          <w:szCs w:val="19"/>
+        </w:rPr>
+        <w:t>select</w:t>
+      </w:r>
+      <w:r>
+        <w:rPr>
+          <w:rFonts w:ascii="Consolas" w:hAnsi="Consolas" w:cs="Consolas"/>
+          <w:color w:val="000000"/>
+          <w:sz w:val="19"/>
+          <w:szCs w:val="19"/>
+        </w:rPr>
+        <w:t xml:space="preserve"> </w:t>
+      </w:r>
+      <w:r>
+        <w:rPr>
+          <w:rFonts w:ascii="Consolas" w:hAnsi="Consolas" w:cs="Consolas"/>
+          <w:b/>
+          <w:bCs/>
+          <w:color w:val="800080"/>
+          <w:sz w:val="19"/>
+          <w:szCs w:val="19"/>
+        </w:rPr>
+        <w:t>asp-for</w:t>
+      </w:r>
+      <w:r>
+        <w:rPr>
+          <w:rFonts w:ascii="Consolas" w:hAnsi="Consolas" w:cs="Consolas"/>
+          <w:color w:val="0000FF"/>
+          <w:sz w:val="19"/>
+          <w:szCs w:val="19"/>
+        </w:rPr>
+        <w:t>="</w:t>
+      </w:r>
+      <w:r>
+        <w:rPr>
+          <w:rFonts w:ascii="Consolas" w:hAnsi="Consolas" w:cs="Consolas"/>
+          <w:color w:val="000000"/>
+          <w:sz w:val="19"/>
+          <w:szCs w:val="19"/>
+        </w:rPr>
+        <w:t>IdEquipo</w:t>
+      </w:r>
+      <w:r>
+        <w:rPr>
+          <w:rFonts w:ascii="Consolas" w:hAnsi="Consolas" w:cs="Consolas"/>
+          <w:color w:val="0000FF"/>
+          <w:sz w:val="19"/>
+          <w:szCs w:val="19"/>
+        </w:rPr>
+        <w:t>"</w:t>
+      </w:r>
+      <w:r>
+        <w:rPr>
+          <w:rFonts w:ascii="Consolas" w:hAnsi="Consolas" w:cs="Consolas"/>
+          <w:color w:val="000000"/>
+          <w:sz w:val="19"/>
+          <w:szCs w:val="19"/>
+        </w:rPr>
+        <w:t xml:space="preserve"> </w:t>
+      </w:r>
+      <w:r>
+        <w:rPr>
+          <w:rFonts w:ascii="Consolas" w:hAnsi="Consolas" w:cs="Consolas"/>
+          <w:b/>
+          <w:bCs/>
+          <w:color w:val="800080"/>
+          <w:sz w:val="19"/>
+          <w:szCs w:val="19"/>
+        </w:rPr>
+        <w:t>asp-items</w:t>
+      </w:r>
+      <w:r>
+        <w:rPr>
+          <w:rFonts w:ascii="Consolas" w:hAnsi="Consolas" w:cs="Consolas"/>
+          <w:color w:val="0000FF"/>
+          <w:sz w:val="19"/>
+          <w:szCs w:val="19"/>
+        </w:rPr>
+        <w:t>="</w:t>
+      </w:r>
+      <w:r>
+        <w:rPr>
+          <w:rFonts w:ascii="Consolas" w:hAnsi="Consolas" w:cs="Consolas"/>
+          <w:color w:val="000000"/>
+          <w:sz w:val="19"/>
+          <w:szCs w:val="19"/>
+        </w:rPr>
+        <w:t>Model.Equipos</w:t>
+      </w:r>
+      <w:r>
+        <w:rPr>
+          <w:rFonts w:ascii="Consolas" w:hAnsi="Consolas" w:cs="Consolas"/>
+          <w:color w:val="0000FF"/>
+          <w:sz w:val="19"/>
+          <w:szCs w:val="19"/>
+        </w:rPr>
+        <w:t>"</w:t>
+      </w:r>
+      <w:r>
+        <w:rPr>
+          <w:rFonts w:ascii="Consolas" w:hAnsi="Consolas" w:cs="Consolas"/>
+          <w:color w:val="000000"/>
+          <w:sz w:val="19"/>
+          <w:szCs w:val="19"/>
+        </w:rPr>
+        <w:t xml:space="preserve"> </w:t>
+      </w:r>
+      <w:r>
+        <w:rPr>
+          <w:rFonts w:ascii="Consolas" w:hAnsi="Consolas" w:cs="Consolas"/>
+          <w:color w:val="FF0000"/>
+          <w:sz w:val="19"/>
+          <w:szCs w:val="19"/>
+        </w:rPr>
+        <w:t>class</w:t>
+      </w:r>
+      <w:r>
+        <w:rPr>
+          <w:rFonts w:ascii="Consolas" w:hAnsi="Consolas" w:cs="Consolas"/>
+          <w:color w:val="0000FF"/>
+          <w:sz w:val="19"/>
+          <w:szCs w:val="19"/>
+        </w:rPr>
+        <w:t>="form-control"&gt;&lt;/</w:t>
+      </w:r>
+      <w:r>
+        <w:rPr>
+          <w:rFonts w:ascii="Consolas" w:hAnsi="Consolas" w:cs="Consolas"/>
+          <w:color w:val="800000"/>
+          <w:sz w:val="19"/>
+          <w:szCs w:val="19"/>
+        </w:rPr>
+        <w:t>select</w:t>
+      </w:r>
+      <w:r>
+        <w:rPr>
+          <w:rFonts w:ascii="Consolas" w:hAnsi="Consolas" w:cs="Consolas"/>
+          <w:color w:val="0000FF"/>
+          <w:sz w:val="19"/>
+          <w:szCs w:val="19"/>
+        </w:rPr>
+        <w:t>&gt;</w:t>
+      </w:r>
+    </w:p>
+    <w:p>
+      <w:pPr>
+        <w:pStyle w:val="Prrafodelista"/>
+        <w:ind w:left="0"/>
+        <w:rPr>
+          <w:rFonts w:ascii="Consolas" w:hAnsi="Consolas" w:cs="Consolas"/>
+          <w:color w:val="0000FF"/>
+          <w:sz w:val="19"/>
+          <w:szCs w:val="19"/>
+        </w:rPr>
+      </w:pPr>
+      <w:r>
+        <w:rPr>
+          <w:rFonts w:ascii="Consolas" w:hAnsi="Consolas" w:cs="Consolas"/>
+          <w:color w:val="0000FF"/>
+          <w:sz w:val="19"/>
+          <w:szCs w:val="19"/>
+        </w:rPr>
+        <w:t>&lt;</w:t>
+      </w:r>
+      <w:r>
+        <w:rPr>
+          <w:rFonts w:ascii="Consolas" w:hAnsi="Consolas" w:cs="Consolas"/>
+          <w:color w:val="800000"/>
+          <w:sz w:val="19"/>
+          <w:szCs w:val="19"/>
+        </w:rPr>
+        <w:t>span</w:t>
+      </w:r>
+      <w:r>
+        <w:rPr>
+          <w:rFonts w:ascii="Consolas" w:hAnsi="Consolas" w:cs="Consolas"/>
+          <w:color w:val="000000"/>
+          <w:sz w:val="19"/>
+          <w:szCs w:val="19"/>
+        </w:rPr>
+        <w:t xml:space="preserve"> </w:t>
+      </w:r>
+      <w:r>
+        <w:rPr>
+          <w:rFonts w:ascii="Consolas" w:hAnsi="Consolas" w:cs="Consolas"/>
+          <w:b/>
+          <w:bCs/>
+          <w:color w:val="800080"/>
+          <w:sz w:val="19"/>
+          <w:szCs w:val="19"/>
+        </w:rPr>
+        <w:t>asp-validation-for</w:t>
+      </w:r>
+      <w:r>
+        <w:rPr>
+          <w:rFonts w:ascii="Consolas" w:hAnsi="Consolas" w:cs="Consolas"/>
+          <w:color w:val="0000FF"/>
+          <w:sz w:val="19"/>
+          <w:szCs w:val="19"/>
+        </w:rPr>
+        <w:t>="</w:t>
+      </w:r>
+      <w:r>
+        <w:rPr>
+          <w:rFonts w:ascii="Consolas" w:hAnsi="Consolas" w:cs="Consolas"/>
+          <w:color w:val="000000"/>
+          <w:sz w:val="19"/>
+          <w:szCs w:val="19"/>
+        </w:rPr>
+        <w:t>IdEquipo</w:t>
+      </w:r>
+      <w:r>
+        <w:rPr>
+          <w:rFonts w:ascii="Consolas" w:hAnsi="Consolas" w:cs="Consolas"/>
+          <w:color w:val="0000FF"/>
+          <w:sz w:val="19"/>
+          <w:szCs w:val="19"/>
+        </w:rPr>
+        <w:t>"</w:t>
+      </w:r>
+      <w:r>
+        <w:rPr>
+          <w:rFonts w:ascii="Consolas" w:hAnsi="Consolas" w:cs="Consolas"/>
+          <w:color w:val="000000"/>
+          <w:sz w:val="19"/>
+          <w:szCs w:val="19"/>
+        </w:rPr>
+        <w:t xml:space="preserve"> </w:t>
+      </w:r>
+      <w:r>
+        <w:rPr>
+          <w:rFonts w:ascii="Consolas" w:hAnsi="Consolas" w:cs="Consolas"/>
+          <w:color w:val="FF0000"/>
+          <w:sz w:val="19"/>
+          <w:szCs w:val="19"/>
+        </w:rPr>
+        <w:t>class</w:t>
+      </w:r>
+      <w:r>
+        <w:rPr>
+          <w:rFonts w:ascii="Consolas" w:hAnsi="Consolas" w:cs="Consolas"/>
+          <w:color w:val="0000FF"/>
+          <w:sz w:val="19"/>
+          <w:szCs w:val="19"/>
+        </w:rPr>
+        <w:t>="text-danger"&gt;&lt;/</w:t>
+      </w:r>
+      <w:r>
+        <w:rPr>
+          <w:rFonts w:ascii="Consolas" w:hAnsi="Consolas" w:cs="Consolas"/>
+          <w:color w:val="800000"/>
+          <w:sz w:val="19"/>
+          <w:szCs w:val="19"/>
+        </w:rPr>
+        <w:t>span</w:t>
+      </w:r>
+      <w:r>
+        <w:rPr>
+          <w:rFonts w:ascii="Consolas" w:hAnsi="Consolas" w:cs="Consolas"/>
+          <w:color w:val="0000FF"/>
+          <w:sz w:val="19"/>
+          <w:szCs w:val="19"/>
+        </w:rPr>
+        <w:t>&gt;</w:t>
+      </w:r>
+    </w:p>
+    <w:p>
+      <w:pPr>
+        <w:pStyle w:val="Prrafodelista"/>
+        <w:ind w:left="0" w:hanging="284"/>
+        <w:rPr>
+          <w:rFonts w:ascii="Consolas" w:hAnsi="Consolas" w:cs="Consolas"/>
+          <w:color w:val="0000FF"/>
+          <w:sz w:val="19"/>
+          <w:szCs w:val="19"/>
+        </w:rPr>
+      </w:pPr>
+      <w:r>
+        <w:rPr>
+          <w:rFonts w:ascii="Consolas" w:hAnsi="Consolas" w:cs="Consolas"/>
+          <w:color w:val="0000FF"/>
+          <w:sz w:val="19"/>
+          <w:szCs w:val="19"/>
+        </w:rPr>
+        <w:t>&lt;/</w:t>
+      </w:r>
+      <w:r>
+        <w:rPr>
+          <w:rFonts w:ascii="Consolas" w:hAnsi="Consolas" w:cs="Consolas"/>
+          <w:color w:val="800000"/>
+          <w:sz w:val="19"/>
+          <w:szCs w:val="19"/>
+        </w:rPr>
+        <w:t>div</w:t>
+      </w:r>
+      <w:r>
+        <w:rPr>
+          <w:rFonts w:ascii="Consolas" w:hAnsi="Consolas" w:cs="Consolas"/>
+          <w:color w:val="0000FF"/>
+          <w:sz w:val="19"/>
+          <w:szCs w:val="19"/>
+        </w:rPr>
+        <w:t>&gt;</w:t>
+      </w:r>
+    </w:p>
+    <w:p>
+      <w:pPr>
+        <w:pStyle w:val="Prrafodelista"/>
+        <w:ind w:left="0" w:hanging="284"/>
+        <w:rPr>
+          <w:rFonts w:ascii="Consolas" w:hAnsi="Consolas" w:cs="Consolas"/>
+          <w:color w:val="0000FF"/>
+          <w:sz w:val="19"/>
+          <w:szCs w:val="19"/>
+        </w:rPr>
+      </w:pPr>
+    </w:p>
+    <w:p>
+      <w:pPr>
+        <w:pStyle w:val="Prrafodelista"/>
+        <w:ind w:left="0" w:hanging="284"/>
+        <w:rPr>
+          <w:rFonts w:ascii="Consolas" w:hAnsi="Consolas" w:cs="Consolas"/>
+          <w:sz w:val="19"/>
+          <w:szCs w:val="19"/>
+        </w:rPr>
+      </w:pPr>
+      <w:r>
+        <w:rPr>
+          <w:rFonts w:ascii="Consolas" w:hAnsi="Consolas" w:cs="Consolas"/>
+          <w:sz w:val="19"/>
+          <w:szCs w:val="19"/>
+        </w:rPr>
+        <w:t>Sexto</w:t>
+      </w:r>
+    </w:p>
+    <w:p>
+      <w:pPr>
+        <w:pStyle w:val="Prrafodelista"/>
+        <w:ind w:left="0" w:hanging="284"/>
+        <w:rPr>
+          <w:rFonts w:ascii="Consolas" w:hAnsi="Consolas" w:cs="Consolas"/>
+          <w:sz w:val="19"/>
+          <w:szCs w:val="19"/>
+        </w:rPr>
+      </w:pPr>
+      <w:r>
+        <w:rPr>
+          <w:rFonts w:ascii="Consolas" w:hAnsi="Consolas" w:cs="Consolas"/>
+          <w:sz w:val="19"/>
+          <w:szCs w:val="19"/>
+        </w:rPr>
+        <w:t>En el controller/create</w:t>
+      </w:r>
+    </w:p>
+    <w:p>
+      <w:pPr>
+        <w:autoSpaceDE w:val="0"/>
+        <w:autoSpaceDN w:val="0"/>
+        <w:adjustRightInd w:val="0"/>
+        <w:spacing w:after="0" w:line="240" w:lineRule="auto"/>
+        <w:rPr>
+          <w:rFonts w:ascii="Consolas" w:hAnsi="Consolas" w:cs="Consolas"/>
+          <w:color w:val="000000"/>
+          <w:sz w:val="19"/>
+          <w:szCs w:val="19"/>
+        </w:rPr>
+      </w:pPr>
+      <w:r>
+        <w:rPr>
+          <w:rFonts w:ascii="Consolas" w:hAnsi="Consolas" w:cs="Consolas"/>
+          <w:color w:val="000000"/>
+          <w:sz w:val="19"/>
+          <w:szCs w:val="19"/>
+        </w:rPr>
+        <w:t xml:space="preserve">        </w:t>
+      </w:r>
+      <w:r>
+        <w:rPr>
+          <w:rFonts w:ascii="Consolas" w:hAnsi="Consolas" w:cs="Consolas"/>
+          <w:color w:val="0000FF"/>
+          <w:sz w:val="19"/>
+          <w:szCs w:val="19"/>
+        </w:rPr>
+        <w:t>public</w:t>
+      </w:r>
+      <w:r>
+        <w:rPr>
+          <w:rFonts w:ascii="Consolas" w:hAnsi="Consolas" w:cs="Consolas"/>
+          <w:color w:val="000000"/>
+          <w:sz w:val="19"/>
+          <w:szCs w:val="19"/>
+        </w:rPr>
+        <w:t xml:space="preserve"> IActionResult Create()</w:t>
+      </w:r>
+    </w:p>
+    <w:p>
+      <w:pPr>
+        <w:autoSpaceDE w:val="0"/>
+        <w:autoSpaceDN w:val="0"/>
+        <w:adjustRightInd w:val="0"/>
+        <w:spacing w:after="0" w:line="240" w:lineRule="auto"/>
+        <w:rPr>
+          <w:rFonts w:ascii="Consolas" w:hAnsi="Consolas" w:cs="Consolas"/>
+          <w:color w:val="000000"/>
+          <w:sz w:val="19"/>
+          <w:szCs w:val="19"/>
+        </w:rPr>
+      </w:pPr>
+      <w:r>
+        <w:rPr>
+          <w:rFonts w:ascii="Consolas" w:hAnsi="Consolas" w:cs="Consolas"/>
+          <w:color w:val="000000"/>
+          <w:sz w:val="19"/>
+          <w:szCs w:val="19"/>
+        </w:rPr>
+        <w:t xml:space="preserve">        {</w:t>
+      </w:r>
+    </w:p>
+    <w:p>
+      <w:pPr>
+        <w:autoSpaceDE w:val="0"/>
+        <w:autoSpaceDN w:val="0"/>
+        <w:adjustRightInd w:val="0"/>
+        <w:spacing w:after="0" w:line="240" w:lineRule="auto"/>
+        <w:rPr>
+          <w:rFonts w:ascii="Consolas" w:hAnsi="Consolas" w:cs="Consolas"/>
+          <w:color w:val="000000"/>
+          <w:sz w:val="19"/>
+          <w:szCs w:val="19"/>
+        </w:rPr>
+      </w:pPr>
+      <w:r>
+        <w:rPr>
+          <w:rFonts w:ascii="Consolas" w:hAnsi="Consolas" w:cs="Consolas"/>
+          <w:color w:val="000000"/>
+          <w:sz w:val="19"/>
+          <w:szCs w:val="19"/>
+        </w:rPr>
+        <w:t xml:space="preserve">            Equipo entity = _context.Equipos.FirstOrDefault();</w:t>
+      </w:r>
+    </w:p>
+    <w:p>
+      <w:pPr>
+        <w:autoSpaceDE w:val="0"/>
+        <w:autoSpaceDN w:val="0"/>
+        <w:adjustRightInd w:val="0"/>
+        <w:spacing w:after="0" w:line="240" w:lineRule="auto"/>
+        <w:rPr>
+          <w:rFonts w:ascii="Consolas" w:hAnsi="Consolas" w:cs="Consolas"/>
+          <w:color w:val="000000"/>
+          <w:sz w:val="19"/>
+          <w:szCs w:val="19"/>
+        </w:rPr>
+      </w:pPr>
+      <w:r>
+        <w:rPr>
+          <w:rFonts w:ascii="Consolas" w:hAnsi="Consolas" w:cs="Consolas"/>
+          <w:color w:val="000000"/>
+          <w:sz w:val="19"/>
+          <w:szCs w:val="19"/>
+        </w:rPr>
+        <w:t xml:space="preserve">            </w:t>
+      </w:r>
+      <w:r>
+        <w:rPr>
+          <w:rFonts w:ascii="Consolas" w:hAnsi="Consolas" w:cs="Consolas"/>
+          <w:color w:val="0000FF"/>
+          <w:sz w:val="19"/>
+          <w:szCs w:val="19"/>
+        </w:rPr>
+        <w:t>if</w:t>
+      </w:r>
+      <w:r>
+        <w:rPr>
+          <w:rFonts w:ascii="Consolas" w:hAnsi="Consolas" w:cs="Consolas"/>
+          <w:color w:val="000000"/>
+          <w:sz w:val="19"/>
+          <w:szCs w:val="19"/>
+        </w:rPr>
+        <w:t xml:space="preserve"> (entity == </w:t>
+      </w:r>
+      <w:r>
+        <w:rPr>
+          <w:rFonts w:ascii="Consolas" w:hAnsi="Consolas" w:cs="Consolas"/>
+          <w:color w:val="0000FF"/>
+          <w:sz w:val="19"/>
+          <w:szCs w:val="19"/>
+        </w:rPr>
+        <w:t>null</w:t>
+      </w:r>
+      <w:r>
+        <w:rPr>
+          <w:rFonts w:ascii="Consolas" w:hAnsi="Consolas" w:cs="Consolas"/>
+          <w:color w:val="000000"/>
+          <w:sz w:val="19"/>
+          <w:szCs w:val="19"/>
+        </w:rPr>
+        <w:t>)</w:t>
+      </w:r>
+    </w:p>
+    <w:p>
+      <w:pPr>
+        <w:autoSpaceDE w:val="0"/>
+        <w:autoSpaceDN w:val="0"/>
+        <w:adjustRightInd w:val="0"/>
+        <w:spacing w:after="0" w:line="240" w:lineRule="auto"/>
+        <w:rPr>
+          <w:rFonts w:ascii="Consolas" w:hAnsi="Consolas" w:cs="Consolas"/>
+          <w:color w:val="000000"/>
+          <w:sz w:val="19"/>
+          <w:szCs w:val="19"/>
+        </w:rPr>
+      </w:pPr>
+      <w:r>
+        <w:rPr>
+          <w:rFonts w:ascii="Consolas" w:hAnsi="Consolas" w:cs="Consolas"/>
+          <w:color w:val="000000"/>
+          <w:sz w:val="19"/>
+          <w:szCs w:val="19"/>
+        </w:rPr>
+        <w:t xml:space="preserve">            {</w:t>
+      </w:r>
+    </w:p>
+    <w:p>
+      <w:pPr>
+        <w:autoSpaceDE w:val="0"/>
+        <w:autoSpaceDN w:val="0"/>
+        <w:adjustRightInd w:val="0"/>
+        <w:spacing w:after="0" w:line="240" w:lineRule="auto"/>
+        <w:rPr>
+          <w:rFonts w:ascii="Consolas" w:hAnsi="Consolas" w:cs="Consolas"/>
+          <w:color w:val="000000"/>
+          <w:sz w:val="19"/>
+          <w:szCs w:val="19"/>
+        </w:rPr>
+      </w:pPr>
+      <w:r>
+        <w:rPr>
+          <w:rFonts w:ascii="Consolas" w:hAnsi="Consolas" w:cs="Consolas"/>
+          <w:color w:val="000000"/>
+          <w:sz w:val="19"/>
+          <w:szCs w:val="19"/>
+        </w:rPr>
+        <w:t xml:space="preserve">                </w:t>
+      </w:r>
+      <w:r>
+        <w:rPr>
+          <w:rFonts w:ascii="Consolas" w:hAnsi="Consolas" w:cs="Consolas"/>
+          <w:color w:val="0000FF"/>
+          <w:sz w:val="19"/>
+          <w:szCs w:val="19"/>
+        </w:rPr>
+        <w:t>return</w:t>
+      </w:r>
+      <w:r>
+        <w:rPr>
+          <w:rFonts w:ascii="Consolas" w:hAnsi="Consolas" w:cs="Consolas"/>
+          <w:color w:val="000000"/>
+          <w:sz w:val="19"/>
+          <w:szCs w:val="19"/>
+        </w:rPr>
+        <w:t xml:space="preserve"> NotFound();</w:t>
+      </w:r>
+    </w:p>
+    <w:p>
+      <w:pPr>
+        <w:autoSpaceDE w:val="0"/>
+        <w:autoSpaceDN w:val="0"/>
+        <w:adjustRightInd w:val="0"/>
+        <w:spacing w:after="0" w:line="240" w:lineRule="auto"/>
+        <w:rPr>
+          <w:rFonts w:ascii="Consolas" w:hAnsi="Consolas" w:cs="Consolas"/>
+          <w:color w:val="000000"/>
+          <w:sz w:val="19"/>
+          <w:szCs w:val="19"/>
+        </w:rPr>
+      </w:pPr>
+      <w:r>
+        <w:rPr>
+          <w:rFonts w:ascii="Consolas" w:hAnsi="Consolas" w:cs="Consolas"/>
+          <w:color w:val="000000"/>
+          <w:sz w:val="19"/>
+          <w:szCs w:val="19"/>
+        </w:rPr>
+        <w:t xml:space="preserve">            }</w:t>
+      </w:r>
+    </w:p>
+    <w:p>
+      <w:pPr>
+        <w:autoSpaceDE w:val="0"/>
+        <w:autoSpaceDN w:val="0"/>
+        <w:adjustRightInd w:val="0"/>
+        <w:spacing w:after="0" w:line="240" w:lineRule="auto"/>
+        <w:rPr>
+          <w:rFonts w:ascii="Consolas" w:hAnsi="Consolas" w:cs="Consolas"/>
+          <w:color w:val="000000"/>
+          <w:sz w:val="19"/>
+          <w:szCs w:val="19"/>
+        </w:rPr>
+      </w:pPr>
+    </w:p>
+    <w:p>
+      <w:pPr>
+        <w:autoSpaceDE w:val="0"/>
+        <w:autoSpaceDN w:val="0"/>
+        <w:adjustRightInd w:val="0"/>
+        <w:spacing w:after="0" w:line="240" w:lineRule="auto"/>
+        <w:rPr>
+          <w:rFonts w:ascii="Consolas" w:hAnsi="Consolas" w:cs="Consolas"/>
+          <w:color w:val="000000"/>
+          <w:sz w:val="19"/>
+          <w:szCs w:val="19"/>
+        </w:rPr>
+      </w:pPr>
+      <w:r>
+        <w:rPr>
+          <w:rFonts w:ascii="Consolas" w:hAnsi="Consolas" w:cs="Consolas"/>
+          <w:color w:val="000000"/>
+          <w:sz w:val="19"/>
+          <w:szCs w:val="19"/>
+        </w:rPr>
+        <w:t xml:space="preserve">            MantenimientoViewModel model = </w:t>
+      </w:r>
+      <w:r>
+        <w:rPr>
+          <w:rFonts w:ascii="Consolas" w:hAnsi="Consolas" w:cs="Consolas"/>
+          <w:color w:val="0000FF"/>
+          <w:sz w:val="19"/>
+          <w:szCs w:val="19"/>
+        </w:rPr>
+        <w:t>new</w:t>
+      </w:r>
+      <w:r>
+        <w:rPr>
+          <w:rFonts w:ascii="Consolas" w:hAnsi="Consolas" w:cs="Consolas"/>
+          <w:color w:val="000000"/>
+          <w:sz w:val="19"/>
+          <w:szCs w:val="19"/>
+        </w:rPr>
+        <w:t xml:space="preserve"> MantenimientoViewModel</w:t>
+      </w:r>
+    </w:p>
+    <w:p>
+      <w:pPr>
+        <w:autoSpaceDE w:val="0"/>
+        <w:autoSpaceDN w:val="0"/>
+        <w:adjustRightInd w:val="0"/>
+        <w:spacing w:after="0" w:line="240" w:lineRule="auto"/>
+        <w:rPr>
+          <w:rFonts w:ascii="Consolas" w:hAnsi="Consolas" w:cs="Consolas"/>
+          <w:color w:val="000000"/>
+          <w:sz w:val="19"/>
+          <w:szCs w:val="19"/>
+        </w:rPr>
+      </w:pPr>
+      <w:r>
+        <w:rPr>
+          <w:rFonts w:ascii="Consolas" w:hAnsi="Consolas" w:cs="Consolas"/>
+          <w:color w:val="000000"/>
+          <w:sz w:val="19"/>
+          <w:szCs w:val="19"/>
+        </w:rPr>
+        <w:t xml:space="preserve">            {</w:t>
+      </w:r>
+    </w:p>
+    <w:p>
+      <w:pPr>
+        <w:autoSpaceDE w:val="0"/>
+        <w:autoSpaceDN w:val="0"/>
+        <w:adjustRightInd w:val="0"/>
+        <w:spacing w:after="0" w:line="240" w:lineRule="auto"/>
+        <w:rPr>
+          <w:rFonts w:ascii="Consolas" w:hAnsi="Consolas" w:cs="Consolas"/>
+          <w:color w:val="000000"/>
+          <w:sz w:val="19"/>
+          <w:szCs w:val="19"/>
+        </w:rPr>
+      </w:pPr>
+      <w:r>
+        <w:rPr>
+          <w:rFonts w:ascii="Consolas" w:hAnsi="Consolas" w:cs="Consolas"/>
+          <w:color w:val="000000"/>
+          <w:sz w:val="19"/>
+          <w:szCs w:val="19"/>
+        </w:rPr>
+        <w:t xml:space="preserve">                </w:t>
+      </w:r>
+      <w:r>
+        <w:rPr>
+          <w:rFonts w:ascii="Consolas" w:hAnsi="Consolas" w:cs="Consolas"/>
+          <w:color w:val="008000"/>
+          <w:sz w:val="19"/>
+          <w:szCs w:val="19"/>
+        </w:rPr>
+        <w:t>//Equipo = entity,</w:t>
+      </w:r>
+    </w:p>
+    <w:p>
+      <w:pPr>
+        <w:autoSpaceDE w:val="0"/>
+        <w:autoSpaceDN w:val="0"/>
+        <w:adjustRightInd w:val="0"/>
+        <w:spacing w:after="0" w:line="240" w:lineRule="auto"/>
+        <w:rPr>
+          <w:rFonts w:ascii="Consolas" w:hAnsi="Consolas" w:cs="Consolas"/>
+          <w:color w:val="000000"/>
+          <w:sz w:val="19"/>
+          <w:szCs w:val="19"/>
+        </w:rPr>
+      </w:pPr>
+      <w:r>
+        <w:rPr>
+          <w:rFonts w:ascii="Consolas" w:hAnsi="Consolas" w:cs="Consolas"/>
+          <w:color w:val="000000"/>
+          <w:sz w:val="19"/>
+          <w:szCs w:val="19"/>
+        </w:rPr>
+        <w:t xml:space="preserve">                IdEquipo = entity.Id,</w:t>
+      </w:r>
+    </w:p>
+    <w:p>
+      <w:pPr>
+        <w:autoSpaceDE w:val="0"/>
+        <w:autoSpaceDN w:val="0"/>
+        <w:adjustRightInd w:val="0"/>
+        <w:spacing w:after="0" w:line="240" w:lineRule="auto"/>
+        <w:rPr>
+          <w:rFonts w:ascii="Consolas" w:hAnsi="Consolas" w:cs="Consolas"/>
+          <w:color w:val="000000"/>
+          <w:sz w:val="19"/>
+          <w:szCs w:val="19"/>
+        </w:rPr>
+      </w:pPr>
+      <w:r>
+        <w:rPr>
+          <w:rFonts w:ascii="Consolas" w:hAnsi="Consolas" w:cs="Consolas"/>
+          <w:color w:val="000000"/>
+          <w:sz w:val="19"/>
+          <w:szCs w:val="19"/>
+        </w:rPr>
+        <w:t xml:space="preserve">                Equipos = _combo.GetComboEquipos()</w:t>
+      </w:r>
+    </w:p>
+    <w:p>
+      <w:pPr>
+        <w:autoSpaceDE w:val="0"/>
+        <w:autoSpaceDN w:val="0"/>
+        <w:adjustRightInd w:val="0"/>
+        <w:spacing w:after="0" w:line="240" w:lineRule="auto"/>
+        <w:rPr>
+          <w:rFonts w:ascii="Consolas" w:hAnsi="Consolas" w:cs="Consolas"/>
+          <w:color w:val="000000"/>
+          <w:sz w:val="19"/>
+          <w:szCs w:val="19"/>
+        </w:rPr>
+      </w:pPr>
+      <w:r>
+        <w:rPr>
+          <w:rFonts w:ascii="Consolas" w:hAnsi="Consolas" w:cs="Consolas"/>
+          <w:color w:val="000000"/>
+          <w:sz w:val="19"/>
+          <w:szCs w:val="19"/>
+        </w:rPr>
+        <w:t xml:space="preserve">            };</w:t>
+      </w:r>
+    </w:p>
+    <w:p>
+      <w:pPr>
+        <w:autoSpaceDE w:val="0"/>
+        <w:autoSpaceDN w:val="0"/>
+        <w:adjustRightInd w:val="0"/>
+        <w:spacing w:after="0" w:line="240" w:lineRule="auto"/>
+        <w:rPr>
+          <w:rFonts w:ascii="Consolas" w:hAnsi="Consolas" w:cs="Consolas"/>
+          <w:color w:val="000000"/>
+          <w:sz w:val="19"/>
+          <w:szCs w:val="19"/>
+        </w:rPr>
+      </w:pPr>
+    </w:p>
+    <w:p>
+      <w:pPr>
+        <w:autoSpaceDE w:val="0"/>
+        <w:autoSpaceDN w:val="0"/>
+        <w:adjustRightInd w:val="0"/>
+        <w:spacing w:after="0" w:line="240" w:lineRule="auto"/>
+        <w:rPr>
+          <w:rFonts w:ascii="Consolas" w:hAnsi="Consolas" w:cs="Consolas"/>
+          <w:color w:val="000000"/>
+          <w:sz w:val="19"/>
+          <w:szCs w:val="19"/>
+        </w:rPr>
+      </w:pPr>
+      <w:r>
+        <w:rPr>
+          <w:rFonts w:ascii="Consolas" w:hAnsi="Consolas" w:cs="Consolas"/>
+          <w:color w:val="000000"/>
+          <w:sz w:val="19"/>
+          <w:szCs w:val="19"/>
+        </w:rPr>
+        <w:t xml:space="preserve">            </w:t>
+      </w:r>
+      <w:r>
+        <w:rPr>
+          <w:rFonts w:ascii="Consolas" w:hAnsi="Consolas" w:cs="Consolas"/>
+          <w:color w:val="0000FF"/>
+          <w:sz w:val="19"/>
+          <w:szCs w:val="19"/>
+        </w:rPr>
+        <w:t>return</w:t>
+      </w:r>
+      <w:r>
+        <w:rPr>
+          <w:rFonts w:ascii="Consolas" w:hAnsi="Consolas" w:cs="Consolas"/>
+          <w:color w:val="000000"/>
+          <w:sz w:val="19"/>
+          <w:szCs w:val="19"/>
+        </w:rPr>
+        <w:t xml:space="preserve"> View(model);</w:t>
+      </w:r>
+    </w:p>
+    <w:p>
+      <w:pPr>
+        <w:pStyle w:val="Prrafodelista"/>
+        <w:ind w:left="0" w:hanging="284"/>
+        <w:rPr>
+          <w:rFonts w:ascii="Consolas" w:hAnsi="Consolas" w:cs="Consolas"/>
+          <w:color w:val="000000"/>
+          <w:sz w:val="19"/>
+          <w:szCs w:val="19"/>
+        </w:rPr>
+      </w:pPr>
+      <w:r>
+        <w:rPr>
+          <w:rFonts w:ascii="Consolas" w:hAnsi="Consolas" w:cs="Consolas"/>
+          <w:color w:val="000000"/>
+          <w:sz w:val="19"/>
+          <w:szCs w:val="19"/>
+        </w:rPr>
+        <w:t xml:space="preserve">        </w:t>
+      </w:r>
+      <w:r>
+        <w:rPr>
+          <w:rFonts w:ascii="Consolas" w:hAnsi="Consolas" w:cs="Consolas"/>
+          <w:color w:val="000000"/>
+          <w:sz w:val="19"/>
+          <w:szCs w:val="19"/>
+        </w:rPr>
+        <w:t xml:space="preserve">    </w:t>
+      </w:r>
+      <w:r>
+        <w:rPr>
+          <w:rFonts w:ascii="Consolas" w:hAnsi="Consolas" w:cs="Consolas"/>
+          <w:color w:val="000000"/>
+          <w:sz w:val="19"/>
+          <w:szCs w:val="19"/>
+        </w:rPr>
+        <w:t>}</w:t>
+      </w:r>
+    </w:p>
+    <w:p>
+      <w:pPr>
+        <w:pStyle w:val="Prrafodelista"/>
+        <w:ind w:left="0" w:hanging="284"/>
+        <w:rPr>
+          <w:rFonts w:ascii="Consolas" w:hAnsi="Consolas" w:cs="Consolas"/>
+          <w:color w:val="000000"/>
+          <w:sz w:val="19"/>
+          <w:szCs w:val="19"/>
+        </w:rPr>
+      </w:pPr>
+    </w:p>
+    <w:p>
+      <w:pPr>
+        <w:autoSpaceDE w:val="0"/>
+        <w:autoSpaceDN w:val="0"/>
+        <w:adjustRightInd w:val="0"/>
+        <w:spacing w:after="0" w:line="240" w:lineRule="auto"/>
+        <w:rPr>
+          <w:rFonts w:ascii="Consolas" w:hAnsi="Consolas" w:cs="Consolas"/>
+          <w:color w:val="000000"/>
+          <w:sz w:val="19"/>
+          <w:szCs w:val="19"/>
+        </w:rPr>
+      </w:pPr>
+      <w:r>
+        <w:rPr>
+          <w:rFonts w:ascii="Consolas" w:hAnsi="Consolas" w:cs="Consolas"/>
+          <w:color w:val="000000"/>
+          <w:sz w:val="19"/>
+          <w:szCs w:val="19"/>
+        </w:rPr>
+        <w:t xml:space="preserve">        [HttpPost]</w:t>
+      </w:r>
+    </w:p>
+    <w:p>
+      <w:pPr>
+        <w:autoSpaceDE w:val="0"/>
+        <w:autoSpaceDN w:val="0"/>
+        <w:adjustRightInd w:val="0"/>
+        <w:spacing w:after="0" w:line="240" w:lineRule="auto"/>
+        <w:rPr>
+          <w:rFonts w:ascii="Consolas" w:hAnsi="Consolas" w:cs="Consolas"/>
+          <w:color w:val="000000"/>
+          <w:sz w:val="19"/>
+          <w:szCs w:val="19"/>
+        </w:rPr>
+      </w:pPr>
+      <w:r>
+        <w:rPr>
+          <w:rFonts w:ascii="Consolas" w:hAnsi="Consolas" w:cs="Consolas"/>
+          <w:color w:val="000000"/>
+          <w:sz w:val="19"/>
+          <w:szCs w:val="19"/>
+        </w:rPr>
+        <w:t xml:space="preserve">        [ValidateAntiForgeryToken]</w:t>
+      </w:r>
+    </w:p>
+    <w:p>
+      <w:pPr>
+        <w:autoSpaceDE w:val="0"/>
+        <w:autoSpaceDN w:val="0"/>
+        <w:adjustRightInd w:val="0"/>
+        <w:spacing w:after="0" w:line="240" w:lineRule="auto"/>
+        <w:rPr>
+          <w:rFonts w:ascii="Consolas" w:hAnsi="Consolas" w:cs="Consolas"/>
+          <w:color w:val="000000"/>
+          <w:sz w:val="19"/>
+          <w:szCs w:val="19"/>
+        </w:rPr>
+      </w:pPr>
+      <w:r>
+        <w:rPr>
+          <w:rFonts w:ascii="Consolas" w:hAnsi="Consolas" w:cs="Consolas"/>
+          <w:color w:val="000000"/>
+          <w:sz w:val="19"/>
+          <w:szCs w:val="19"/>
+        </w:rPr>
+        <w:t xml:space="preserve">        </w:t>
+      </w:r>
+      <w:r>
+        <w:rPr>
+          <w:rFonts w:ascii="Consolas" w:hAnsi="Consolas" w:cs="Consolas"/>
+          <w:color w:val="0000FF"/>
+          <w:sz w:val="19"/>
+          <w:szCs w:val="19"/>
+        </w:rPr>
+        <w:t>public</w:t>
+      </w:r>
+      <w:r>
+        <w:rPr>
+          <w:rFonts w:ascii="Consolas" w:hAnsi="Consolas" w:cs="Consolas"/>
+          <w:color w:val="000000"/>
+          <w:sz w:val="19"/>
+          <w:szCs w:val="19"/>
+        </w:rPr>
+        <w:t xml:space="preserve"> </w:t>
+      </w:r>
+      <w:r>
+        <w:rPr>
+          <w:rFonts w:ascii="Consolas" w:hAnsi="Consolas" w:cs="Consolas"/>
+          <w:color w:val="0000FF"/>
+          <w:sz w:val="19"/>
+          <w:szCs w:val="19"/>
+        </w:rPr>
+        <w:t>async</w:t>
+      </w:r>
+      <w:r>
+        <w:rPr>
+          <w:rFonts w:ascii="Consolas" w:hAnsi="Consolas" w:cs="Consolas"/>
+          <w:color w:val="000000"/>
+          <w:sz w:val="19"/>
+          <w:szCs w:val="19"/>
+        </w:rPr>
+        <w:t xml:space="preserve"> Task&lt;IActionResult&gt; Create(MantenimientoViewModel model)</w:t>
+      </w:r>
+    </w:p>
+    <w:p>
+      <w:pPr>
+        <w:autoSpaceDE w:val="0"/>
+        <w:autoSpaceDN w:val="0"/>
+        <w:adjustRightInd w:val="0"/>
+        <w:spacing w:after="0" w:line="240" w:lineRule="auto"/>
+        <w:rPr>
+          <w:rFonts w:ascii="Consolas" w:hAnsi="Consolas" w:cs="Consolas"/>
+          <w:color w:val="000000"/>
+          <w:sz w:val="19"/>
+          <w:szCs w:val="19"/>
+        </w:rPr>
+      </w:pPr>
+      <w:r>
+        <w:rPr>
+          <w:rFonts w:ascii="Consolas" w:hAnsi="Consolas" w:cs="Consolas"/>
+          <w:color w:val="000000"/>
+          <w:sz w:val="19"/>
+          <w:szCs w:val="19"/>
+        </w:rPr>
+        <w:t xml:space="preserve">        {</w:t>
+      </w:r>
+    </w:p>
+    <w:p>
+      <w:pPr>
+        <w:autoSpaceDE w:val="0"/>
+        <w:autoSpaceDN w:val="0"/>
+        <w:adjustRightInd w:val="0"/>
+        <w:spacing w:after="0" w:line="240" w:lineRule="auto"/>
+        <w:rPr>
+          <w:rFonts w:ascii="Consolas" w:hAnsi="Consolas" w:cs="Consolas"/>
+          <w:color w:val="000000"/>
+          <w:sz w:val="19"/>
+          <w:szCs w:val="19"/>
+        </w:rPr>
+      </w:pPr>
+      <w:r>
+        <w:rPr>
+          <w:rFonts w:ascii="Consolas" w:hAnsi="Consolas" w:cs="Consolas"/>
+          <w:color w:val="000000"/>
+          <w:sz w:val="19"/>
+          <w:szCs w:val="19"/>
+        </w:rPr>
+        <w:t xml:space="preserve">            </w:t>
+      </w:r>
+      <w:r>
+        <w:rPr>
+          <w:rFonts w:ascii="Consolas" w:hAnsi="Consolas" w:cs="Consolas"/>
+          <w:color w:val="0000FF"/>
+          <w:sz w:val="19"/>
+          <w:szCs w:val="19"/>
+        </w:rPr>
+        <w:t>if</w:t>
+      </w:r>
+      <w:r>
+        <w:rPr>
+          <w:rFonts w:ascii="Consolas" w:hAnsi="Consolas" w:cs="Consolas"/>
+          <w:color w:val="000000"/>
+          <w:sz w:val="19"/>
+          <w:szCs w:val="19"/>
+        </w:rPr>
+        <w:t xml:space="preserve"> (ModelState.IsValid)</w:t>
+      </w:r>
+    </w:p>
+    <w:p>
+      <w:pPr>
+        <w:autoSpaceDE w:val="0"/>
+        <w:autoSpaceDN w:val="0"/>
+        <w:adjustRightInd w:val="0"/>
+        <w:spacing w:after="0" w:line="240" w:lineRule="auto"/>
+        <w:rPr>
+          <w:rFonts w:ascii="Consolas" w:hAnsi="Consolas" w:cs="Consolas"/>
+          <w:color w:val="000000"/>
+          <w:sz w:val="19"/>
+          <w:szCs w:val="19"/>
+        </w:rPr>
+      </w:pPr>
+      <w:r>
+        <w:rPr>
+          <w:rFonts w:ascii="Consolas" w:hAnsi="Consolas" w:cs="Consolas"/>
+          <w:color w:val="000000"/>
+          <w:sz w:val="19"/>
+          <w:szCs w:val="19"/>
+        </w:rPr>
+        <w:t xml:space="preserve">            {</w:t>
+      </w:r>
+    </w:p>
+    <w:p>
+      <w:pPr>
+        <w:autoSpaceDE w:val="0"/>
+        <w:autoSpaceDN w:val="0"/>
+        <w:adjustRightInd w:val="0"/>
+        <w:spacing w:after="0" w:line="240" w:lineRule="auto"/>
+        <w:ind w:left="1416"/>
+        <w:rPr>
+          <w:rFonts w:ascii="Consolas" w:hAnsi="Consolas" w:cs="Consolas"/>
+          <w:color w:val="000000"/>
+          <w:sz w:val="19"/>
+          <w:szCs w:val="19"/>
+        </w:rPr>
+      </w:pPr>
+      <w:r>
+        <w:rPr>
+          <w:rFonts w:ascii="Consolas" w:hAnsi="Consolas" w:cs="Consolas"/>
+          <w:color w:val="000000"/>
+          <w:sz w:val="19"/>
+          <w:szCs w:val="19"/>
+        </w:rPr>
+        <w:t xml:space="preserve">Mantenimiento entity = </w:t>
+      </w:r>
+      <w:r>
+        <w:rPr>
+          <w:rFonts w:ascii="Consolas" w:hAnsi="Consolas" w:cs="Consolas"/>
+          <w:color w:val="0000FF"/>
+          <w:sz w:val="19"/>
+          <w:szCs w:val="19"/>
+        </w:rPr>
+        <w:t>await</w:t>
+      </w:r>
+      <w:r>
+        <w:rPr>
+          <w:rFonts w:ascii="Consolas" w:hAnsi="Consolas" w:cs="Consolas"/>
+          <w:color w:val="000000"/>
+          <w:sz w:val="19"/>
+          <w:szCs w:val="19"/>
+        </w:rPr>
+        <w:t xml:space="preserve"> </w:t>
+      </w:r>
+      <w:r>
+        <w:rPr>
+          <w:rFonts w:ascii="Consolas" w:hAnsi="Consolas" w:cs="Consolas"/>
+          <w:color w:val="000000"/>
+          <w:sz w:val="19"/>
+          <w:szCs w:val="19"/>
+        </w:rPr>
+        <w:t xml:space="preserve">   </w:t>
+      </w:r>
+      <w:r>
+        <w:rPr>
+          <w:rFonts w:ascii="Consolas" w:hAnsi="Consolas" w:cs="Consolas"/>
+          <w:color w:val="000000"/>
+          <w:sz w:val="19"/>
+          <w:szCs w:val="19"/>
+        </w:rPr>
+        <w:t xml:space="preserve">_converter.ToMantenimientoEntityAsync(model, </w:t>
+      </w:r>
+      <w:r>
+        <w:rPr>
+          <w:rFonts w:ascii="Consolas" w:hAnsi="Consolas" w:cs="Consolas"/>
+          <w:color w:val="0000FF"/>
+          <w:sz w:val="19"/>
+          <w:szCs w:val="19"/>
+        </w:rPr>
+        <w:t>true</w:t>
+      </w:r>
+      <w:r>
+        <w:rPr>
+          <w:rFonts w:ascii="Consolas" w:hAnsi="Consolas" w:cs="Consolas"/>
+          <w:color w:val="000000"/>
+          <w:sz w:val="19"/>
+          <w:szCs w:val="19"/>
+        </w:rPr>
+        <w:t>);</w:t>
+      </w:r>
+    </w:p>
+    <w:p>
+      <w:pPr>
+        <w:autoSpaceDE w:val="0"/>
+        <w:autoSpaceDN w:val="0"/>
+        <w:adjustRightInd w:val="0"/>
+        <w:spacing w:after="0" w:line="240" w:lineRule="auto"/>
+        <w:rPr>
+          <w:rFonts w:ascii="Consolas" w:hAnsi="Consolas" w:cs="Consolas"/>
+          <w:color w:val="000000"/>
+          <w:sz w:val="19"/>
+          <w:szCs w:val="19"/>
+        </w:rPr>
+      </w:pPr>
+    </w:p>
+    <w:p>
+      <w:pPr>
+        <w:autoSpaceDE w:val="0"/>
+        <w:autoSpaceDN w:val="0"/>
+        <w:adjustRightInd w:val="0"/>
+        <w:spacing w:after="0" w:line="240" w:lineRule="auto"/>
+        <w:rPr>
+          <w:rFonts w:ascii="Consolas" w:hAnsi="Consolas" w:cs="Consolas"/>
+          <w:color w:val="000000"/>
+          <w:sz w:val="19"/>
+          <w:szCs w:val="19"/>
+        </w:rPr>
+      </w:pPr>
+      <w:r>
+        <w:rPr>
+          <w:rFonts w:ascii="Consolas" w:hAnsi="Consolas" w:cs="Consolas"/>
+          <w:color w:val="000000"/>
+          <w:sz w:val="19"/>
+          <w:szCs w:val="19"/>
+        </w:rPr>
+        <w:t xml:space="preserve">                _context.Add(model);</w:t>
+      </w:r>
+    </w:p>
+    <w:p>
+      <w:pPr>
+        <w:autoSpaceDE w:val="0"/>
+        <w:autoSpaceDN w:val="0"/>
+        <w:adjustRightInd w:val="0"/>
+        <w:spacing w:after="0" w:line="240" w:lineRule="auto"/>
+        <w:rPr>
+          <w:rFonts w:ascii="Consolas" w:hAnsi="Consolas" w:cs="Consolas"/>
+          <w:color w:val="000000"/>
+          <w:sz w:val="19"/>
+          <w:szCs w:val="19"/>
+        </w:rPr>
+      </w:pPr>
+      <w:r>
+        <w:rPr>
+          <w:rFonts w:ascii="Consolas" w:hAnsi="Consolas" w:cs="Consolas"/>
+          <w:color w:val="000000"/>
+          <w:sz w:val="19"/>
+          <w:szCs w:val="19"/>
+        </w:rPr>
+        <w:t xml:space="preserve">                </w:t>
+      </w:r>
+      <w:r>
+        <w:rPr>
+          <w:rFonts w:ascii="Consolas" w:hAnsi="Consolas" w:cs="Consolas"/>
+          <w:color w:val="0000FF"/>
+          <w:sz w:val="19"/>
+          <w:szCs w:val="19"/>
+        </w:rPr>
+        <w:t>await</w:t>
+      </w:r>
+      <w:r>
+        <w:rPr>
+          <w:rFonts w:ascii="Consolas" w:hAnsi="Consolas" w:cs="Consolas"/>
+          <w:color w:val="000000"/>
+          <w:sz w:val="19"/>
+          <w:szCs w:val="19"/>
+        </w:rPr>
+        <w:t xml:space="preserve"> _context.SaveChangesAsync();</w:t>
+      </w:r>
+    </w:p>
+    <w:p>
+      <w:pPr>
+        <w:autoSpaceDE w:val="0"/>
+        <w:autoSpaceDN w:val="0"/>
+        <w:adjustRightInd w:val="0"/>
+        <w:spacing w:after="0" w:line="240" w:lineRule="auto"/>
+        <w:rPr>
+          <w:rFonts w:ascii="Consolas" w:hAnsi="Consolas" w:cs="Consolas"/>
+          <w:color w:val="000000"/>
+          <w:sz w:val="19"/>
+          <w:szCs w:val="19"/>
+        </w:rPr>
+      </w:pPr>
+      <w:r>
+        <w:rPr>
+          <w:rFonts w:ascii="Consolas" w:hAnsi="Consolas" w:cs="Consolas"/>
+          <w:color w:val="000000"/>
+          <w:sz w:val="19"/>
+          <w:szCs w:val="19"/>
+        </w:rPr>
+        <w:t xml:space="preserve">                </w:t>
+      </w:r>
+      <w:r>
+        <w:rPr>
+          <w:rFonts w:ascii="Consolas" w:hAnsi="Consolas" w:cs="Consolas"/>
+          <w:color w:val="0000FF"/>
+          <w:sz w:val="19"/>
+          <w:szCs w:val="19"/>
+        </w:rPr>
+        <w:t>return</w:t>
+      </w:r>
+      <w:r>
+        <w:rPr>
+          <w:rFonts w:ascii="Consolas" w:hAnsi="Consolas" w:cs="Consolas"/>
+          <w:color w:val="000000"/>
+          <w:sz w:val="19"/>
+          <w:szCs w:val="19"/>
+        </w:rPr>
+        <w:t xml:space="preserve"> RedirectToAction(nameof(Index));</w:t>
+      </w:r>
+    </w:p>
+    <w:p>
+      <w:pPr>
+        <w:autoSpaceDE w:val="0"/>
+        <w:autoSpaceDN w:val="0"/>
+        <w:adjustRightInd w:val="0"/>
+        <w:spacing w:after="0" w:line="240" w:lineRule="auto"/>
+        <w:rPr>
+          <w:rFonts w:ascii="Consolas" w:hAnsi="Consolas" w:cs="Consolas"/>
+          <w:color w:val="000000"/>
+          <w:sz w:val="19"/>
+          <w:szCs w:val="19"/>
+        </w:rPr>
+      </w:pPr>
+      <w:r>
+        <w:rPr>
+          <w:rFonts w:ascii="Consolas" w:hAnsi="Consolas" w:cs="Consolas"/>
+          <w:color w:val="000000"/>
+          <w:sz w:val="19"/>
+          <w:szCs w:val="19"/>
+        </w:rPr>
+        <w:t xml:space="preserve">            }</w:t>
+      </w:r>
+    </w:p>
+    <w:p>
+      <w:pPr>
+        <w:autoSpaceDE w:val="0"/>
+        <w:autoSpaceDN w:val="0"/>
+        <w:adjustRightInd w:val="0"/>
+        <w:spacing w:after="0" w:line="240" w:lineRule="auto"/>
+        <w:rPr>
+          <w:rFonts w:ascii="Consolas" w:hAnsi="Consolas" w:cs="Consolas"/>
+          <w:color w:val="000000"/>
+          <w:sz w:val="19"/>
+          <w:szCs w:val="19"/>
+        </w:rPr>
+      </w:pPr>
+    </w:p>
+    <w:p>
+      <w:pPr>
+        <w:autoSpaceDE w:val="0"/>
+        <w:autoSpaceDN w:val="0"/>
+        <w:adjustRightInd w:val="0"/>
+        <w:spacing w:after="0" w:line="240" w:lineRule="auto"/>
+        <w:rPr>
+          <w:rFonts w:ascii="Consolas" w:hAnsi="Consolas" w:cs="Consolas"/>
+          <w:color w:val="000000"/>
+          <w:sz w:val="19"/>
+          <w:szCs w:val="19"/>
+        </w:rPr>
+      </w:pPr>
+      <w:r>
+        <w:rPr>
+          <w:rFonts w:ascii="Consolas" w:hAnsi="Consolas" w:cs="Consolas"/>
+          <w:color w:val="000000"/>
+          <w:sz w:val="19"/>
+          <w:szCs w:val="19"/>
+        </w:rPr>
+        <w:t xml:space="preserve">            model.Equipos = _combo.GetComboEquipos();</w:t>
+      </w:r>
+    </w:p>
+    <w:p>
+      <w:pPr>
+        <w:autoSpaceDE w:val="0"/>
+        <w:autoSpaceDN w:val="0"/>
+        <w:adjustRightInd w:val="0"/>
+        <w:spacing w:after="0" w:line="240" w:lineRule="auto"/>
+        <w:rPr>
+          <w:rFonts w:ascii="Consolas" w:hAnsi="Consolas" w:cs="Consolas"/>
+          <w:color w:val="000000"/>
+          <w:sz w:val="19"/>
+          <w:szCs w:val="19"/>
+        </w:rPr>
+      </w:pPr>
+    </w:p>
+    <w:p>
+      <w:pPr>
+        <w:autoSpaceDE w:val="0"/>
+        <w:autoSpaceDN w:val="0"/>
+        <w:adjustRightInd w:val="0"/>
+        <w:spacing w:after="0" w:line="240" w:lineRule="auto"/>
+        <w:rPr>
+          <w:rFonts w:ascii="Consolas" w:hAnsi="Consolas" w:cs="Consolas"/>
+          <w:color w:val="000000"/>
+          <w:sz w:val="19"/>
+          <w:szCs w:val="19"/>
+        </w:rPr>
+      </w:pPr>
+      <w:r>
+        <w:rPr>
+          <w:rFonts w:ascii="Consolas" w:hAnsi="Consolas" w:cs="Consolas"/>
+          <w:color w:val="000000"/>
+          <w:sz w:val="19"/>
+          <w:szCs w:val="19"/>
+        </w:rPr>
+        <w:t xml:space="preserve">            </w:t>
+      </w:r>
+      <w:r>
+        <w:rPr>
+          <w:rFonts w:ascii="Consolas" w:hAnsi="Consolas" w:cs="Consolas"/>
+          <w:color w:val="0000FF"/>
+          <w:sz w:val="19"/>
+          <w:szCs w:val="19"/>
+        </w:rPr>
+        <w:t>return</w:t>
+      </w:r>
+      <w:r>
+        <w:rPr>
+          <w:rFonts w:ascii="Consolas" w:hAnsi="Consolas" w:cs="Consolas"/>
+          <w:color w:val="000000"/>
+          <w:sz w:val="19"/>
+          <w:szCs w:val="19"/>
+        </w:rPr>
+        <w:t xml:space="preserve"> View(model);</w:t>
+      </w:r>
+    </w:p>
+    <w:p>
+      <w:pPr>
+        <w:pStyle w:val="Prrafodelista"/>
+        <w:ind w:left="0" w:hanging="284"/>
+        <w:rPr>
+          <w:rFonts w:ascii="Consolas" w:hAnsi="Consolas" w:cs="Consolas"/>
+          <w:sz w:val="19"/>
+          <w:szCs w:val="19"/>
+        </w:rPr>
+      </w:pPr>
+      <w:r>
+        <w:rPr>
+          <w:rFonts w:ascii="Consolas" w:hAnsi="Consolas" w:cs="Consolas"/>
+          <w:color w:val="000000"/>
+          <w:sz w:val="19"/>
+          <w:szCs w:val="19"/>
+        </w:rPr>
+        <w:t xml:space="preserve">        }</w:t>
+      </w:r>
+    </w:p>
+    <w:p>
+      <w:pPr>
+        <w:pStyle w:val="Prrafodelista"/>
+        <w:ind w:left="0" w:hanging="284"/>
+        <w:rPr>
+          <w:rFonts w:ascii="Consolas" w:hAnsi="Consolas" w:cs="Consolas"/>
+          <w:color w:val="0000FF"/>
+          <w:sz w:val="19"/>
+          <w:szCs w:val="19"/>
+        </w:rPr>
+      </w:pPr>
+    </w:p>
+    <w:p>
+      <w:pPr>
+        <w:pStyle w:val="Prrafodelista"/>
+        <w:ind w:left="0" w:hanging="284"/>
+        <w:rPr>
+          <w:rFonts w:ascii="Consolas" w:hAnsi="Consolas" w:cs="Consolas"/>
+          <w:sz w:val="19"/>
+          <w:szCs w:val="19"/>
+        </w:rPr>
+      </w:pPr>
+      <w:r>
+        <w:rPr>
+          <w:rFonts w:ascii="Consolas" w:hAnsi="Consolas" w:cs="Consolas"/>
+          <w:sz w:val="19"/>
+          <w:szCs w:val="19"/>
+        </w:rPr>
+        <w:t>Sèptimo</w:t>
+      </w:r>
+    </w:p>
+    <w:p>
+      <w:pPr>
+        <w:pStyle w:val="Prrafodelista"/>
+        <w:ind w:left="0" w:hanging="284"/>
+        <w:rPr>
+          <w:rFonts w:ascii="Consolas" w:hAnsi="Consolas" w:cs="Consolas"/>
+          <w:sz w:val="19"/>
+          <w:szCs w:val="19"/>
+        </w:rPr>
+      </w:pPr>
+      <w:r>
+        <w:rPr>
+          <w:rFonts w:ascii="Consolas" w:hAnsi="Consolas" w:cs="Consolas"/>
+          <w:sz w:val="19"/>
+          <w:szCs w:val="19"/>
+        </w:rPr>
+        <w:t>Agregar un viewmodel con los campos necesarios que no afecten a la entidad</w:t>
+      </w:r>
+    </w:p>
+    <w:p>
+      <w:pPr>
+        <w:autoSpaceDE w:val="0"/>
+        <w:autoSpaceDN w:val="0"/>
+        <w:adjustRightInd w:val="0"/>
+        <w:spacing w:after="0" w:line="240" w:lineRule="auto"/>
+        <w:rPr>
+          <w:rFonts w:ascii="Consolas" w:hAnsi="Consolas" w:cs="Consolas"/>
+          <w:color w:val="000000"/>
+          <w:sz w:val="19"/>
+          <w:szCs w:val="19"/>
+        </w:rPr>
+      </w:pPr>
+      <w:r>
+        <w:rPr>
+          <w:rFonts w:ascii="Consolas" w:hAnsi="Consolas" w:cs="Consolas"/>
+          <w:color w:val="0000FF"/>
+          <w:sz w:val="19"/>
+          <w:szCs w:val="19"/>
+        </w:rPr>
+        <w:t>namespace</w:t>
+      </w:r>
+      <w:r>
+        <w:rPr>
+          <w:rFonts w:ascii="Consolas" w:hAnsi="Consolas" w:cs="Consolas"/>
+          <w:color w:val="000000"/>
+          <w:sz w:val="19"/>
+          <w:szCs w:val="19"/>
+        </w:rPr>
+        <w:t xml:space="preserve"> CMEG.Web.Models</w:t>
+      </w:r>
+    </w:p>
+    <w:p>
+      <w:pPr>
+        <w:autoSpaceDE w:val="0"/>
+        <w:autoSpaceDN w:val="0"/>
+        <w:adjustRightInd w:val="0"/>
+        <w:spacing w:after="0" w:line="240" w:lineRule="auto"/>
+        <w:rPr>
+          <w:rFonts w:ascii="Consolas" w:hAnsi="Consolas" w:cs="Consolas"/>
+          <w:color w:val="000000"/>
+          <w:sz w:val="19"/>
+          <w:szCs w:val="19"/>
+        </w:rPr>
+      </w:pPr>
+      <w:r>
+        <w:rPr>
+          <w:rFonts w:ascii="Consolas" w:hAnsi="Consolas" w:cs="Consolas"/>
+          <w:color w:val="000000"/>
+          <w:sz w:val="19"/>
+          <w:szCs w:val="19"/>
+        </w:rPr>
+        <w:t>{</w:t>
+      </w:r>
+    </w:p>
+    <w:p>
+      <w:pPr>
+        <w:autoSpaceDE w:val="0"/>
+        <w:autoSpaceDN w:val="0"/>
+        <w:adjustRightInd w:val="0"/>
+        <w:spacing w:after="0" w:line="240" w:lineRule="auto"/>
+        <w:rPr>
+          <w:rFonts w:ascii="Consolas" w:hAnsi="Consolas" w:cs="Consolas"/>
+          <w:color w:val="000000"/>
+          <w:sz w:val="19"/>
+          <w:szCs w:val="19"/>
+        </w:rPr>
+      </w:pPr>
+      <w:r>
+        <w:rPr>
+          <w:rFonts w:ascii="Consolas" w:hAnsi="Consolas" w:cs="Consolas"/>
+          <w:color w:val="000000"/>
+          <w:sz w:val="19"/>
+          <w:szCs w:val="19"/>
+        </w:rPr>
+        <w:t xml:space="preserve">    </w:t>
+      </w:r>
+      <w:r>
+        <w:rPr>
+          <w:rFonts w:ascii="Consolas" w:hAnsi="Consolas" w:cs="Consolas"/>
+          <w:color w:val="0000FF"/>
+          <w:sz w:val="19"/>
+          <w:szCs w:val="19"/>
+        </w:rPr>
+        <w:t>public</w:t>
+      </w:r>
+      <w:r>
+        <w:rPr>
+          <w:rFonts w:ascii="Consolas" w:hAnsi="Consolas" w:cs="Consolas"/>
+          <w:color w:val="000000"/>
+          <w:sz w:val="19"/>
+          <w:szCs w:val="19"/>
+        </w:rPr>
+        <w:t xml:space="preserve"> </w:t>
+      </w:r>
+      <w:r>
+        <w:rPr>
+          <w:rFonts w:ascii="Consolas" w:hAnsi="Consolas" w:cs="Consolas"/>
+          <w:color w:val="0000FF"/>
+          <w:sz w:val="19"/>
+          <w:szCs w:val="19"/>
+        </w:rPr>
+        <w:t>class</w:t>
+      </w:r>
+      <w:r>
+        <w:rPr>
+          <w:rFonts w:ascii="Consolas" w:hAnsi="Consolas" w:cs="Consolas"/>
+          <w:color w:val="000000"/>
+          <w:sz w:val="19"/>
+          <w:szCs w:val="19"/>
+        </w:rPr>
+        <w:t xml:space="preserve"> </w:t>
+      </w:r>
+      <w:r>
+        <w:rPr>
+          <w:rFonts w:ascii="Consolas" w:hAnsi="Consolas" w:cs="Consolas"/>
+          <w:color w:val="2B91AF"/>
+          <w:sz w:val="19"/>
+          <w:szCs w:val="19"/>
+        </w:rPr>
+        <w:t>MantenimientoViewModel</w:t>
+      </w:r>
+      <w:r>
+        <w:rPr>
+          <w:rFonts w:ascii="Consolas" w:hAnsi="Consolas" w:cs="Consolas"/>
+          <w:color w:val="000000"/>
+          <w:sz w:val="19"/>
+          <w:szCs w:val="19"/>
+        </w:rPr>
+        <w:t xml:space="preserve"> : Mantenimiento</w:t>
+      </w:r>
+    </w:p>
+    <w:p>
+      <w:pPr>
+        <w:autoSpaceDE w:val="0"/>
+        <w:autoSpaceDN w:val="0"/>
+        <w:adjustRightInd w:val="0"/>
+        <w:spacing w:after="0" w:line="240" w:lineRule="auto"/>
+        <w:rPr>
+          <w:rFonts w:ascii="Consolas" w:hAnsi="Consolas" w:cs="Consolas"/>
+          <w:color w:val="000000"/>
+          <w:sz w:val="19"/>
+          <w:szCs w:val="19"/>
+        </w:rPr>
+      </w:pPr>
+      <w:r>
+        <w:rPr>
+          <w:rFonts w:ascii="Consolas" w:hAnsi="Consolas" w:cs="Consolas"/>
+          <w:color w:val="000000"/>
+          <w:sz w:val="19"/>
+          <w:szCs w:val="19"/>
+        </w:rPr>
+        <w:t xml:space="preserve">    {</w:t>
+      </w:r>
+    </w:p>
+    <w:p>
+      <w:pPr>
+        <w:autoSpaceDE w:val="0"/>
+        <w:autoSpaceDN w:val="0"/>
+        <w:adjustRightInd w:val="0"/>
+        <w:spacing w:after="0" w:line="240" w:lineRule="auto"/>
+        <w:rPr>
+          <w:rFonts w:ascii="Consolas" w:hAnsi="Consolas" w:cs="Consolas"/>
+          <w:color w:val="000000"/>
+          <w:sz w:val="19"/>
+          <w:szCs w:val="19"/>
+        </w:rPr>
+      </w:pPr>
+      <w:r>
+        <w:rPr>
+          <w:rFonts w:ascii="Consolas" w:hAnsi="Consolas" w:cs="Consolas"/>
+          <w:color w:val="000000"/>
+          <w:sz w:val="19"/>
+          <w:szCs w:val="19"/>
+        </w:rPr>
+        <w:t xml:space="preserve">        [Required(ErrorMessage = </w:t>
+      </w:r>
+      <w:r>
+        <w:rPr>
+          <w:rFonts w:ascii="Consolas" w:hAnsi="Consolas" w:cs="Consolas"/>
+          <w:color w:val="A31515"/>
+          <w:sz w:val="19"/>
+          <w:szCs w:val="19"/>
+        </w:rPr>
+        <w:t>"El campo {0} es obligatorio"</w:t>
+      </w:r>
+      <w:r>
+        <w:rPr>
+          <w:rFonts w:ascii="Consolas" w:hAnsi="Consolas" w:cs="Consolas"/>
+          <w:color w:val="000000"/>
+          <w:sz w:val="19"/>
+          <w:szCs w:val="19"/>
+        </w:rPr>
+        <w:t>)]</w:t>
+      </w:r>
+    </w:p>
+    <w:p>
+      <w:pPr>
+        <w:autoSpaceDE w:val="0"/>
+        <w:autoSpaceDN w:val="0"/>
+        <w:adjustRightInd w:val="0"/>
+        <w:spacing w:after="0" w:line="240" w:lineRule="auto"/>
+        <w:rPr>
+          <w:rFonts w:ascii="Consolas" w:hAnsi="Consolas" w:cs="Consolas"/>
+          <w:color w:val="000000"/>
+          <w:sz w:val="19"/>
+          <w:szCs w:val="19"/>
+        </w:rPr>
+      </w:pPr>
+      <w:r>
+        <w:rPr>
+          <w:rFonts w:ascii="Consolas" w:hAnsi="Consolas" w:cs="Consolas"/>
+          <w:color w:val="000000"/>
+          <w:sz w:val="19"/>
+          <w:szCs w:val="19"/>
+        </w:rPr>
+        <w:t xml:space="preserve">        [Display(Name = </w:t>
+      </w:r>
+      <w:r>
+        <w:rPr>
+          <w:rFonts w:ascii="Consolas" w:hAnsi="Consolas" w:cs="Consolas"/>
+          <w:color w:val="A31515"/>
+          <w:sz w:val="19"/>
+          <w:szCs w:val="19"/>
+        </w:rPr>
+        <w:t>"Equipo"</w:t>
+      </w:r>
+      <w:r>
+        <w:rPr>
+          <w:rFonts w:ascii="Consolas" w:hAnsi="Consolas" w:cs="Consolas"/>
+          <w:color w:val="000000"/>
+          <w:sz w:val="19"/>
+          <w:szCs w:val="19"/>
+        </w:rPr>
+        <w:t>)]</w:t>
+      </w:r>
+    </w:p>
+    <w:p>
+      <w:pPr>
+        <w:autoSpaceDE w:val="0"/>
+        <w:autoSpaceDN w:val="0"/>
+        <w:adjustRightInd w:val="0"/>
+        <w:spacing w:after="0" w:line="240" w:lineRule="auto"/>
+        <w:rPr>
+          <w:rFonts w:ascii="Consolas" w:hAnsi="Consolas" w:cs="Consolas"/>
+          <w:color w:val="000000"/>
+          <w:sz w:val="19"/>
+          <w:szCs w:val="19"/>
+        </w:rPr>
+      </w:pPr>
+      <w:r>
+        <w:rPr>
+          <w:rFonts w:ascii="Consolas" w:hAnsi="Consolas" w:cs="Consolas"/>
+          <w:color w:val="000000"/>
+          <w:sz w:val="19"/>
+          <w:szCs w:val="19"/>
+        </w:rPr>
+        <w:t xml:space="preserve">        [Range(1, </w:t>
+      </w:r>
+      <w:r>
+        <w:rPr>
+          <w:rFonts w:ascii="Consolas" w:hAnsi="Consolas" w:cs="Consolas"/>
+          <w:color w:val="0000FF"/>
+          <w:sz w:val="19"/>
+          <w:szCs w:val="19"/>
+        </w:rPr>
+        <w:t>int</w:t>
+      </w:r>
+      <w:r>
+        <w:rPr>
+          <w:rFonts w:ascii="Consolas" w:hAnsi="Consolas" w:cs="Consolas"/>
+          <w:color w:val="000000"/>
+          <w:sz w:val="19"/>
+          <w:szCs w:val="19"/>
+        </w:rPr>
+        <w:t xml:space="preserve">.MaxValue, ErrorMessage = </w:t>
+      </w:r>
+      <w:r>
+        <w:rPr>
+          <w:rFonts w:ascii="Consolas" w:hAnsi="Consolas" w:cs="Consolas"/>
+          <w:color w:val="A31515"/>
+          <w:sz w:val="19"/>
+          <w:szCs w:val="19"/>
+        </w:rPr>
+        <w:t>"Selecciona un Equipo"</w:t>
+      </w:r>
+      <w:r>
+        <w:rPr>
+          <w:rFonts w:ascii="Consolas" w:hAnsi="Consolas" w:cs="Consolas"/>
+          <w:color w:val="000000"/>
+          <w:sz w:val="19"/>
+          <w:szCs w:val="19"/>
+        </w:rPr>
+        <w:t>)]</w:t>
+      </w:r>
+    </w:p>
+    <w:p>
+      <w:pPr>
+        <w:autoSpaceDE w:val="0"/>
+        <w:autoSpaceDN w:val="0"/>
+        <w:adjustRightInd w:val="0"/>
+        <w:spacing w:after="0" w:line="240" w:lineRule="auto"/>
+        <w:rPr>
+          <w:rFonts w:ascii="Consolas" w:hAnsi="Consolas" w:cs="Consolas"/>
+          <w:color w:val="000000"/>
+          <w:sz w:val="19"/>
+          <w:szCs w:val="19"/>
+        </w:rPr>
+      </w:pPr>
+      <w:r>
+        <w:rPr>
+          <w:rFonts w:ascii="Consolas" w:hAnsi="Consolas" w:cs="Consolas"/>
+          <w:color w:val="000000"/>
+          <w:sz w:val="19"/>
+          <w:szCs w:val="19"/>
+        </w:rPr>
+        <w:t xml:space="preserve">        </w:t>
+      </w:r>
+      <w:r>
+        <w:rPr>
+          <w:rFonts w:ascii="Consolas" w:hAnsi="Consolas" w:cs="Consolas"/>
+          <w:color w:val="0000FF"/>
+          <w:sz w:val="19"/>
+          <w:szCs w:val="19"/>
+        </w:rPr>
+        <w:t>public</w:t>
+      </w:r>
+      <w:r>
+        <w:rPr>
+          <w:rFonts w:ascii="Consolas" w:hAnsi="Consolas" w:cs="Consolas"/>
+          <w:color w:val="000000"/>
+          <w:sz w:val="19"/>
+          <w:szCs w:val="19"/>
+        </w:rPr>
+        <w:t xml:space="preserve"> </w:t>
+      </w:r>
+      <w:r>
+        <w:rPr>
+          <w:rFonts w:ascii="Consolas" w:hAnsi="Consolas" w:cs="Consolas"/>
+          <w:color w:val="0000FF"/>
+          <w:sz w:val="19"/>
+          <w:szCs w:val="19"/>
+        </w:rPr>
+        <w:t>int</w:t>
+      </w:r>
+      <w:r>
+        <w:rPr>
+          <w:rFonts w:ascii="Consolas" w:hAnsi="Consolas" w:cs="Consolas"/>
+          <w:color w:val="000000"/>
+          <w:sz w:val="19"/>
+          <w:szCs w:val="19"/>
+        </w:rPr>
+        <w:t xml:space="preserve"> IdEquipo { </w:t>
+      </w:r>
+      <w:r>
+        <w:rPr>
+          <w:rFonts w:ascii="Consolas" w:hAnsi="Consolas" w:cs="Consolas"/>
+          <w:color w:val="0000FF"/>
+          <w:sz w:val="19"/>
+          <w:szCs w:val="19"/>
+        </w:rPr>
+        <w:t>get</w:t>
+      </w:r>
+      <w:r>
+        <w:rPr>
+          <w:rFonts w:ascii="Consolas" w:hAnsi="Consolas" w:cs="Consolas"/>
+          <w:color w:val="000000"/>
+          <w:sz w:val="19"/>
+          <w:szCs w:val="19"/>
+        </w:rPr>
+        <w:t xml:space="preserve">; </w:t>
+      </w:r>
+      <w:r>
+        <w:rPr>
+          <w:rFonts w:ascii="Consolas" w:hAnsi="Consolas" w:cs="Consolas"/>
+          <w:color w:val="0000FF"/>
+          <w:sz w:val="19"/>
+          <w:szCs w:val="19"/>
+        </w:rPr>
+        <w:t>set</w:t>
+      </w:r>
+      <w:r>
+        <w:rPr>
+          <w:rFonts w:ascii="Consolas" w:hAnsi="Consolas" w:cs="Consolas"/>
+          <w:color w:val="000000"/>
+          <w:sz w:val="19"/>
+          <w:szCs w:val="19"/>
+        </w:rPr>
+        <w:t>; }</w:t>
+      </w:r>
+    </w:p>
+    <w:p>
+      <w:pPr>
+        <w:autoSpaceDE w:val="0"/>
+        <w:autoSpaceDN w:val="0"/>
+        <w:adjustRightInd w:val="0"/>
+        <w:spacing w:after="0" w:line="240" w:lineRule="auto"/>
+        <w:rPr>
+          <w:rFonts w:ascii="Consolas" w:hAnsi="Consolas" w:cs="Consolas"/>
+          <w:color w:val="000000"/>
+          <w:sz w:val="19"/>
+          <w:szCs w:val="19"/>
+        </w:rPr>
+      </w:pPr>
+    </w:p>
+    <w:p>
+      <w:pPr>
+        <w:autoSpaceDE w:val="0"/>
+        <w:autoSpaceDN w:val="0"/>
+        <w:adjustRightInd w:val="0"/>
+        <w:spacing w:after="0" w:line="240" w:lineRule="auto"/>
+        <w:rPr>
+          <w:rFonts w:ascii="Consolas" w:hAnsi="Consolas" w:cs="Consolas"/>
+          <w:color w:val="000000"/>
+          <w:sz w:val="19"/>
+          <w:szCs w:val="19"/>
+        </w:rPr>
+      </w:pPr>
+      <w:r>
+        <w:rPr>
+          <w:rFonts w:ascii="Consolas" w:hAnsi="Consolas" w:cs="Consolas"/>
+          <w:color w:val="000000"/>
+          <w:sz w:val="19"/>
+          <w:szCs w:val="19"/>
+        </w:rPr>
+        <w:t xml:space="preserve">        </w:t>
+      </w:r>
+      <w:r>
+        <w:rPr>
+          <w:rFonts w:ascii="Consolas" w:hAnsi="Consolas" w:cs="Consolas"/>
+          <w:color w:val="0000FF"/>
+          <w:sz w:val="19"/>
+          <w:szCs w:val="19"/>
+        </w:rPr>
+        <w:t>public</w:t>
+      </w:r>
+      <w:r>
+        <w:rPr>
+          <w:rFonts w:ascii="Consolas" w:hAnsi="Consolas" w:cs="Consolas"/>
+          <w:color w:val="000000"/>
+          <w:sz w:val="19"/>
+          <w:szCs w:val="19"/>
+        </w:rPr>
+        <w:t xml:space="preserve"> IEnumerable&lt;SelectListItem&gt; Equipos { </w:t>
+      </w:r>
+      <w:r>
+        <w:rPr>
+          <w:rFonts w:ascii="Consolas" w:hAnsi="Consolas" w:cs="Consolas"/>
+          <w:color w:val="0000FF"/>
+          <w:sz w:val="19"/>
+          <w:szCs w:val="19"/>
+        </w:rPr>
+        <w:t>get</w:t>
+      </w:r>
+      <w:r>
+        <w:rPr>
+          <w:rFonts w:ascii="Consolas" w:hAnsi="Consolas" w:cs="Consolas"/>
+          <w:color w:val="000000"/>
+          <w:sz w:val="19"/>
+          <w:szCs w:val="19"/>
+        </w:rPr>
+        <w:t xml:space="preserve">; </w:t>
+      </w:r>
+      <w:r>
+        <w:rPr>
+          <w:rFonts w:ascii="Consolas" w:hAnsi="Consolas" w:cs="Consolas"/>
+          <w:color w:val="0000FF"/>
+          <w:sz w:val="19"/>
+          <w:szCs w:val="19"/>
+        </w:rPr>
+        <w:t>set</w:t>
+      </w:r>
+      <w:r>
+        <w:rPr>
+          <w:rFonts w:ascii="Consolas" w:hAnsi="Consolas" w:cs="Consolas"/>
+          <w:color w:val="000000"/>
+          <w:sz w:val="19"/>
+          <w:szCs w:val="19"/>
+        </w:rPr>
+        <w:t>; }</w:t>
+      </w:r>
+    </w:p>
+    <w:p>
+      <w:pPr>
+        <w:autoSpaceDE w:val="0"/>
+        <w:autoSpaceDN w:val="0"/>
+        <w:adjustRightInd w:val="0"/>
+        <w:spacing w:after="0" w:line="240" w:lineRule="auto"/>
+        <w:rPr>
+          <w:rFonts w:ascii="Consolas" w:hAnsi="Consolas" w:cs="Consolas"/>
+          <w:color w:val="000000"/>
+          <w:sz w:val="19"/>
+          <w:szCs w:val="19"/>
+        </w:rPr>
+      </w:pPr>
+      <w:r>
+        <w:rPr>
+          <w:rFonts w:ascii="Consolas" w:hAnsi="Consolas" w:cs="Consolas"/>
+          <w:color w:val="000000"/>
+          <w:sz w:val="19"/>
+          <w:szCs w:val="19"/>
+        </w:rPr>
+        <w:t xml:space="preserve">    }</w:t>
+      </w:r>
+    </w:p>
+    <w:p>
+      <w:pPr>
+        <w:pStyle w:val="Prrafodelista"/>
+        <w:ind w:left="0" w:hanging="284"/>
+        <w:rPr>
+          <w:rFonts w:ascii="Consolas" w:hAnsi="Consolas" w:cs="Consolas"/>
+          <w:sz w:val="19"/>
+          <w:szCs w:val="19"/>
+        </w:rPr>
+      </w:pPr>
+      <w:r>
+        <w:rPr>
+          <w:rFonts w:ascii="Consolas" w:hAnsi="Consolas" w:cs="Consolas"/>
+          <w:color w:val="000000"/>
+          <w:sz w:val="19"/>
+          <w:szCs w:val="19"/>
+        </w:rPr>
+        <w:t xml:space="preserve">   </w:t>
+      </w:r>
+      <w:bookmarkStart w:id="0" w:name="_GoBack"/>
+      <w:bookmarkEnd w:id="0"/>
+      <w:r>
+        <w:rPr>
+          <w:rFonts w:ascii="Consolas" w:hAnsi="Consolas" w:cs="Consolas"/>
+          <w:color w:val="000000"/>
+          <w:sz w:val="19"/>
+          <w:szCs w:val="19"/>
+        </w:rPr>
+        <w:t>}</w:t>
+      </w:r>
+    </w:p>
+    <w:p>
+      <w:pPr>
+        <w:pStyle w:val="Prrafodelista"/>
+        <w:numPr>
+          <w:ilvl w:val="0"/>
+          <w:numId w:val="1"/>
+        </w:numPr>
+      </w:pPr>
+      <w:r>
+        <w:rPr>
+          <w:rFonts w:ascii="Consolas" w:hAnsi="Consolas" w:cs="Consolas"/>
+          <w:sz w:val="19"/>
+          <w:szCs w:val="19"/>
+        </w:rPr>
+        <w:t>dsd</w:t>
       </w:r>
     </w:p>
     <w:p>
@@ -1046,8 +5645,124 @@
       </w:rPr>
     </w:lvl>
   </w:abstractNum>
+  <w:abstractNum w:abstractNumId="1" w15:restartNumberingAfterBreak="0">
+    <w:nsid w:val="29E314EF"/>
+    <w:multiLevelType w:val="hybridMultilevel"/>
+    <w:tmpl w:val="A456ED84"/>
+    <w:lvl w:ilvl="0" w:tplc="0C0A0001">
+      <w:start w:val="1"/>
+      <w:numFmt w:val="bullet"/>
+      <w:lvlText w:val=""/>
+      <w:lvlJc w:val="left"/>
+      <w:pPr>
+        <w:ind w:left="229" w:hanging="360"/>
+      </w:pPr>
+      <w:rPr>
+        <w:rFonts w:ascii="Symbol" w:hAnsi="Symbol" w:hint="default"/>
+      </w:rPr>
+    </w:lvl>
+    <w:lvl w:ilvl="1" w:tplc="0C0A0003" w:tentative="1">
+      <w:start w:val="1"/>
+      <w:numFmt w:val="bullet"/>
+      <w:lvlText w:val="o"/>
+      <w:lvlJc w:val="left"/>
+      <w:pPr>
+        <w:ind w:left="949" w:hanging="360"/>
+      </w:pPr>
+      <w:rPr>
+        <w:rFonts w:ascii="Courier New" w:hAnsi="Courier New" w:cs="Courier New" w:hint="default"/>
+      </w:rPr>
+    </w:lvl>
+    <w:lvl w:ilvl="2" w:tplc="0C0A0005" w:tentative="1">
+      <w:start w:val="1"/>
+      <w:numFmt w:val="bullet"/>
+      <w:lvlText w:val=""/>
+      <w:lvlJc w:val="left"/>
+      <w:pPr>
+        <w:ind w:left="1669" w:hanging="360"/>
+      </w:pPr>
+      <w:rPr>
+        <w:rFonts w:ascii="Wingdings" w:hAnsi="Wingdings" w:hint="default"/>
+      </w:rPr>
+    </w:lvl>
+    <w:lvl w:ilvl="3" w:tplc="0C0A0001" w:tentative="1">
+      <w:start w:val="1"/>
+      <w:numFmt w:val="bullet"/>
+      <w:lvlText w:val=""/>
+      <w:lvlJc w:val="left"/>
+      <w:pPr>
+        <w:ind w:left="2389" w:hanging="360"/>
+      </w:pPr>
+      <w:rPr>
+        <w:rFonts w:ascii="Symbol" w:hAnsi="Symbol" w:hint="default"/>
+      </w:rPr>
+    </w:lvl>
+    <w:lvl w:ilvl="4" w:tplc="0C0A0003" w:tentative="1">
+      <w:start w:val="1"/>
+      <w:numFmt w:val="bullet"/>
+      <w:lvlText w:val="o"/>
+      <w:lvlJc w:val="left"/>
+      <w:pPr>
+        <w:ind w:left="3109" w:hanging="360"/>
+      </w:pPr>
+      <w:rPr>
+        <w:rFonts w:ascii="Courier New" w:hAnsi="Courier New" w:cs="Courier New" w:hint="default"/>
+      </w:rPr>
+    </w:lvl>
+    <w:lvl w:ilvl="5" w:tplc="0C0A0005" w:tentative="1">
+      <w:start w:val="1"/>
+      <w:numFmt w:val="bullet"/>
+      <w:lvlText w:val=""/>
+      <w:lvlJc w:val="left"/>
+      <w:pPr>
+        <w:ind w:left="3829" w:hanging="360"/>
+      </w:pPr>
+      <w:rPr>
+        <w:rFonts w:ascii="Wingdings" w:hAnsi="Wingdings" w:hint="default"/>
+      </w:rPr>
+    </w:lvl>
+    <w:lvl w:ilvl="6" w:tplc="0C0A0001" w:tentative="1">
+      <w:start w:val="1"/>
+      <w:numFmt w:val="bullet"/>
+      <w:lvlText w:val=""/>
+      <w:lvlJc w:val="left"/>
+      <w:pPr>
+        <w:ind w:left="4549" w:hanging="360"/>
+      </w:pPr>
+      <w:rPr>
+        <w:rFonts w:ascii="Symbol" w:hAnsi="Symbol" w:hint="default"/>
+      </w:rPr>
+    </w:lvl>
+    <w:lvl w:ilvl="7" w:tplc="0C0A0003" w:tentative="1">
+      <w:start w:val="1"/>
+      <w:numFmt w:val="bullet"/>
+      <w:lvlText w:val="o"/>
+      <w:lvlJc w:val="left"/>
+      <w:pPr>
+        <w:ind w:left="5269" w:hanging="360"/>
+      </w:pPr>
+      <w:rPr>
+        <w:rFonts w:ascii="Courier New" w:hAnsi="Courier New" w:cs="Courier New" w:hint="default"/>
+      </w:rPr>
+    </w:lvl>
+    <w:lvl w:ilvl="8" w:tplc="0C0A0005" w:tentative="1">
+      <w:start w:val="1"/>
+      <w:numFmt w:val="bullet"/>
+      <w:lvlText w:val=""/>
+      <w:lvlJc w:val="left"/>
+      <w:pPr>
+        <w:ind w:left="5989" w:hanging="360"/>
+      </w:pPr>
+      <w:rPr>
+        <w:rFonts w:ascii="Wingdings" w:hAnsi="Wingdings" w:hint="default"/>
+      </w:rPr>
+    </w:lvl>
+  </w:abstractNum>
   <w:num w:numId="1">
     <w:abstractNumId w:val="0"/>
+  </w:num>
+  <w:num w:numId="2">
+    <w:abstractNumId w:val="1"/>
   </w:num>
 </w:numbering>
 </file>

</xml_diff>